<commit_message>
Update von I in IPERKA
</commit_message>
<xml_diff>
--- a/Dokumentation/DokumentationIPERKA.docx
+++ b/Dokumentation/DokumentationIPERKA.docx
@@ -1,34 +1,31 @@
 
 <file path=word/document.xml><?xml version="1.0" encoding="utf-8"?>
-<w:document xmlns:wpc="http://schemas.microsoft.com/office/word/2010/wordprocessingCanvas" xmlns:cx="http://schemas.microsoft.com/office/drawing/2014/chartex" xmlns:cx1="http://schemas.microsoft.com/office/drawing/2015/9/8/chartex" xmlns:cx2="http://schemas.microsoft.com/office/drawing/2015/10/21/chartex" xmlns:cx3="http://schemas.microsoft.com/office/drawing/2016/5/9/chartex" xmlns:cx4="http://schemas.microsoft.com/office/drawing/2016/5/10/chartex" xmlns:cx5="http://schemas.microsoft.com/office/drawing/2016/5/11/chartex" xmlns:cx6="http://schemas.microsoft.com/office/drawing/2016/5/12/chartex" xmlns:cx7="http://schemas.microsoft.com/office/drawing/2016/5/13/chartex" xmlns:cx8="http://schemas.microsoft.com/office/drawing/2016/5/14/chartex" xmlns:mc="http://schemas.openxmlformats.org/markup-compatibility/2006" xmlns:aink="http://schemas.microsoft.com/office/drawing/2016/ink" xmlns:am3d="http://schemas.microsoft.com/office/drawing/2017/model3d" xmlns:o="urn:schemas-microsoft-com:office:office" xmlns:r="http://schemas.openxmlformats.org/officeDocument/2006/relationships" xmlns:m="http://schemas.openxmlformats.org/officeDocument/2006/math" xmlns:v="urn:schemas-microsoft-com:vml" xmlns:wp14="http://schemas.microsoft.com/office/word/2010/wordprocessingDrawing" xmlns:wp="http://schemas.openxmlformats.org/drawingml/2006/wordprocessingDrawing" xmlns:w10="urn:schemas-microsoft-com:office:word" xmlns:w="http://schemas.openxmlformats.org/wordprocessingml/2006/main" xmlns:w14="http://schemas.microsoft.com/office/word/2010/wordml" xmlns:w15="http://schemas.microsoft.com/office/word/2012/wordml" xmlns:w16cid="http://schemas.microsoft.com/office/word/2016/wordml/cid" xmlns:w16se="http://schemas.microsoft.com/office/word/2015/wordml/symex" xmlns:wpg="http://schemas.microsoft.com/office/word/2010/wordprocessingGroup" xmlns:wpi="http://schemas.microsoft.com/office/word/2010/wordprocessingInk" xmlns:wne="http://schemas.microsoft.com/office/word/2006/wordml" xmlns:wps="http://schemas.microsoft.com/office/word/2010/wordprocessingShape" mc:Ignorable="w14 w15 w16se w16cid wp14">
+<w:document xmlns:o="urn:schemas-microsoft-com:office:office" xmlns:r="http://schemas.openxmlformats.org/officeDocument/2006/relationships" xmlns:v="urn:schemas-microsoft-com:vml" xmlns:w="http://schemas.openxmlformats.org/wordprocessingml/2006/main" xmlns:w10="urn:schemas-microsoft-com:office:word" xmlns:wp="http://schemas.openxmlformats.org/drawingml/2006/wordprocessingDrawing" xmlns:wps="http://schemas.microsoft.com/office/word/2010/wordprocessingShape" xmlns:wpg="http://schemas.microsoft.com/office/word/2010/wordprocessingGroup" xmlns:mc="http://schemas.openxmlformats.org/markup-compatibility/2006" xmlns:wp14="http://schemas.microsoft.com/office/word/2010/wordprocessingDrawing" xmlns:w14="http://schemas.microsoft.com/office/word/2010/wordml" mc:Ignorable="w14 wp14">
   <w:body>
     <w:p>
       <w:pPr>
+        <w:pStyle w:val="Normal"/>
         <w:rPr>
           <w:rFonts w:ascii="Arial" w:hAnsi="Arial" w:cs="Arial"/>
           <w:sz w:val="28"/>
         </w:rPr>
       </w:pPr>
       <w:r>
-        <w:rPr>
-          <w:rFonts w:ascii="Arial" w:hAnsi="Arial" w:cs="Arial"/>
-        </w:rPr>
         <mc:AlternateContent>
           <mc:Choice Requires="wps">
             <w:drawing>
-              <wp:anchor distT="0" distB="0" distL="114300" distR="114300" simplePos="0" relativeHeight="251659264" behindDoc="0" locked="0" layoutInCell="1" allowOverlap="1" wp14:anchorId="3581B75E" wp14:editId="0A8F140A">
+              <wp:anchor behindDoc="0" distT="0" distB="0" distL="0" distR="0" simplePos="0" locked="0" layoutInCell="1" allowOverlap="1" relativeHeight="2" wp14:anchorId="3581B75E">
                 <wp:simplePos x="0" y="0"/>
                 <wp:positionH relativeFrom="column">
-                  <wp:posOffset>4570758</wp:posOffset>
+                  <wp:posOffset>4570730</wp:posOffset>
                 </wp:positionH>
                 <wp:positionV relativeFrom="paragraph">
-                  <wp:posOffset>-1159766</wp:posOffset>
+                  <wp:posOffset>-1160145</wp:posOffset>
                 </wp:positionV>
-                <wp:extent cx="1214651" cy="11081812"/>
+                <wp:extent cx="1216025" cy="11083290"/>
                 <wp:effectExtent l="0" t="0" r="24130" b="24765"/>
                 <wp:wrapNone/>
                 <wp:docPr id="1" name="Rechteck 1"/>
-                <wp:cNvGraphicFramePr/>
                 <a:graphic xmlns:a="http://schemas.openxmlformats.org/drawingml/2006/main">
                   <a:graphicData uri="http://schemas.microsoft.com/office/word/2010/wordprocessingShape">
                     <wps:wsp>
@@ -36,11 +33,12 @@
                       <wps:spPr>
                         <a:xfrm>
                           <a:off x="0" y="0"/>
-                          <a:ext cx="1214651" cy="11081812"/>
+                          <a:ext cx="1215360" cy="11082600"/>
                         </a:xfrm>
                         <a:prstGeom prst="rect">
                           <a:avLst/>
                         </a:prstGeom>
+                        <a:ln/>
                       </wps:spPr>
                       <wps:style>
                         <a:lnRef idx="2">
@@ -54,150 +52,90 @@
                         <a:effectRef idx="0">
                           <a:schemeClr val="accent1"/>
                         </a:effectRef>
-                        <a:fontRef idx="minor">
-                          <a:schemeClr val="lt1"/>
-                        </a:fontRef>
+                        <a:fontRef idx="minor"/>
                       </wps:style>
-                      <wps:bodyPr rot="0" spcFirstLastPara="0" vertOverflow="overflow" horzOverflow="overflow" vert="horz" wrap="square" lIns="91440" tIns="45720" rIns="91440" bIns="45720" numCol="1" spcCol="0" rtlCol="0" fromWordArt="0" anchor="ctr" anchorCtr="0" forceAA="0" compatLnSpc="1">
-                        <a:prstTxWarp prst="textNoShape">
-                          <a:avLst/>
-                        </a:prstTxWarp>
-                        <a:noAutofit/>
-                      </wps:bodyPr>
+                      <wps:bodyPr/>
                     </wps:wsp>
                   </a:graphicData>
                 </a:graphic>
-                <wp14:sizeRelV relativeFrom="margin">
-                  <wp14:pctHeight>0</wp14:pctHeight>
-                </wp14:sizeRelV>
               </wp:anchor>
             </w:drawing>
           </mc:Choice>
           <mc:Fallback>
             <w:pict>
-              <v:rect w14:anchorId="1BE4A5E9" id="Rechteck 1" o:spid="_x0000_s1026" style="position:absolute;margin-left:359.9pt;margin-top:-91.3pt;width:95.65pt;height:872.6pt;z-index:251659264;visibility:visible;mso-wrap-style:square;mso-height-percent:0;mso-wrap-distance-left:9pt;mso-wrap-distance-top:0;mso-wrap-distance-right:9pt;mso-wrap-distance-bottom:0;mso-position-horizontal:absolute;mso-position-horizontal-relative:text;mso-position-vertical:absolute;mso-position-vertical-relative:text;mso-height-percent:0;mso-height-relative:margin;v-text-anchor:middle" o:gfxdata="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" fillcolor="#4472c4 [3204]" strokecolor="#1f3763 [1604]" strokeweight="1pt"/>
+              <v:rect id="shape_0" ID="Rechteck 1" fillcolor="#4472c4" stroked="t" style="position:absolute;margin-left:359.9pt;margin-top:-91.35pt;width:95.65pt;height:872.6pt" wp14:anchorId="3581B75E">
+                <w10:wrap type="none"/>
+                <v:fill o:detectmouseclick="t" type="solid" color2="#bb8d3b"/>
+                <v:stroke color="#325490" weight="12600" joinstyle="miter" endcap="flat"/>
+              </v:rect>
             </w:pict>
           </mc:Fallback>
         </mc:AlternateContent>
       </w:r>
       <w:r>
         <w:rPr>
-          <w:rFonts w:ascii="Arial" w:hAnsi="Arial" w:cs="Arial"/>
+          <w:rFonts w:cs="Arial" w:ascii="Arial" w:hAnsi="Arial"/>
           <w:sz w:val="44"/>
         </w:rPr>
         <w:t>Dokumentation nach IPERKA</w:t>
-      </w:r>
-      <w:r>
-        <w:rPr>
-          <w:rFonts w:ascii="Arial" w:hAnsi="Arial" w:cs="Arial"/>
-          <w:sz w:val="44"/>
-        </w:rPr>
         <w:br/>
       </w:r>
       <w:r>
+        <w:rPr>
+          <w:rFonts w:cs="Arial" w:ascii="Arial" w:hAnsi="Arial"/>
+          <w:sz w:val="28"/>
+        </w:rPr>
+        <w:t xml:space="preserve">Von Lukas Gilgen, Nick Flückiger, Erik Hess und </w:t>
+        <w:br/>
+        <w:t>Albion Spahija</w:t>
+      </w:r>
+    </w:p>
+    <w:p>
+      <w:pPr>
+        <w:pStyle w:val="Normal"/>
         <w:rPr>
           <w:rFonts w:ascii="Arial" w:hAnsi="Arial" w:cs="Arial"/>
           <w:sz w:val="28"/>
         </w:rPr>
-        <w:t xml:space="preserve">Von Lukas Gilgen, Nick </w:t>
-      </w:r>
-      <w:proofErr w:type="spellStart"/>
-      <w:r>
+      </w:pPr>
+      <w:r>
+        <w:rPr>
+          <w:rFonts w:cs="Arial" w:ascii="Arial" w:hAnsi="Arial"/>
+          <w:sz w:val="28"/>
+        </w:rPr>
+      </w:r>
+    </w:p>
+    <w:p>
+      <w:pPr>
+        <w:pStyle w:val="Normal"/>
         <w:rPr>
           <w:rFonts w:ascii="Arial" w:hAnsi="Arial" w:cs="Arial"/>
           <w:sz w:val="28"/>
         </w:rPr>
-        <w:t>Flückiger</w:t>
-      </w:r>
-      <w:proofErr w:type="spellEnd"/>
-      <w:r>
-        <w:rPr>
-          <w:rFonts w:ascii="Arial" w:hAnsi="Arial" w:cs="Arial"/>
+      </w:pPr>
+      <w:r>
+        <w:rPr>
+          <w:rFonts w:cs="Arial" w:ascii="Arial" w:hAnsi="Arial"/>
           <w:sz w:val="28"/>
         </w:rPr>
-        <w:t xml:space="preserve">, Erik Hess und </w:t>
-      </w:r>
-      <w:r>
-        <w:rPr>
-          <w:rFonts w:ascii="Arial" w:hAnsi="Arial" w:cs="Arial"/>
-          <w:sz w:val="28"/>
-        </w:rPr>
-        <w:br/>
-      </w:r>
-      <w:proofErr w:type="spellStart"/>
-      <w:r>
-        <w:rPr>
-          <w:rFonts w:ascii="Arial" w:hAnsi="Arial" w:cs="Arial"/>
-          <w:sz w:val="28"/>
-        </w:rPr>
-        <w:t>Albion</w:t>
-      </w:r>
-      <w:proofErr w:type="spellEnd"/>
-      <w:r>
-        <w:rPr>
-          <w:rFonts w:ascii="Arial" w:hAnsi="Arial" w:cs="Arial"/>
-          <w:sz w:val="28"/>
-        </w:rPr>
-        <w:t xml:space="preserve"> </w:t>
-      </w:r>
-      <w:proofErr w:type="spellStart"/>
-      <w:r>
-        <w:rPr>
-          <w:rFonts w:ascii="Arial" w:hAnsi="Arial" w:cs="Arial"/>
-          <w:sz w:val="28"/>
-        </w:rPr>
-        <w:t>Spahija</w:t>
-      </w:r>
-      <w:proofErr w:type="spellEnd"/>
-    </w:p>
-    <w:p>
-      <w:pPr>
-        <w:rPr>
-          <w:rFonts w:ascii="Arial" w:hAnsi="Arial" w:cs="Arial"/>
-          <w:sz w:val="28"/>
-        </w:rPr>
-      </w:pPr>
-    </w:p>
-    <w:p>
-      <w:pPr>
-        <w:rPr>
-          <w:rFonts w:ascii="Arial" w:hAnsi="Arial" w:cs="Arial"/>
-          <w:sz w:val="28"/>
-        </w:rPr>
-      </w:pPr>
-      <w:r>
-        <w:rPr>
-          <w:rFonts w:ascii="Arial" w:hAnsi="Arial" w:cs="Arial"/>
-          <w:sz w:val="28"/>
-        </w:rPr>
+      </w:r>
+      <w:r>
         <w:br w:type="page"/>
       </w:r>
     </w:p>
     <w:sdt>
       <w:sdtPr>
-        <w:rPr>
-          <w:lang w:val="de-DE"/>
-        </w:rPr>
-        <w:id w:val="1632748669"/>
         <w:docPartObj>
           <w:docPartGallery w:val="Table of Contents"/>
-          <w:docPartUnique/>
+          <w:docPartUnique w:val="true"/>
         </w:docPartObj>
+        <w:id w:val="767683104"/>
       </w:sdtPr>
-      <w:sdtEndPr>
-        <w:rPr>
-          <w:rFonts w:asciiTheme="minorHAnsi" w:eastAsiaTheme="minorEastAsia" w:hAnsiTheme="minorHAnsi" w:cstheme="minorBidi"/>
-          <w:b/>
-          <w:bCs/>
-          <w:color w:val="auto"/>
-          <w:sz w:val="22"/>
-          <w:szCs w:val="22"/>
-        </w:rPr>
-      </w:sdtEndPr>
       <w:sdtContent>
         <w:p>
           <w:pPr>
-            <w:pStyle w:val="Inhaltsverzeichnisberschrift"/>
+            <w:pStyle w:val="TOCHeading"/>
+            <w:rPr/>
           </w:pPr>
           <w:r>
             <w:rPr>
@@ -208,83 +146,78 @@
         </w:p>
         <w:p>
           <w:pPr>
-            <w:pStyle w:val="Verzeichnis1"/>
+            <w:pStyle w:val="Contents1"/>
             <w:tabs>
-              <w:tab w:val="right" w:leader="dot" w:pos="9016"/>
+              <w:tab w:val="clear" w:pos="708"/>
+              <w:tab w:val="right" w:pos="9016" w:leader="dot"/>
             </w:tabs>
-            <w:rPr>
-              <w:noProof/>
-            </w:rPr>
+            <w:rPr/>
           </w:pPr>
           <w:r>
             <w:fldChar w:fldCharType="begin"/>
           </w:r>
           <w:r>
-            <w:instrText xml:space="preserve"> TOC \o "1-3" \h \z \u </w:instrText>
+            <w:rPr>
+              <w:webHidden/>
+              <w:rStyle w:val="IndexLink"/>
+              <w:b/>
+              <w:vanish w:val="false"/>
+            </w:rPr>
+            <w:instrText> TOC \z \o "1-3" \u \h</w:instrText>
           </w:r>
           <w:r>
+            <w:rPr>
+              <w:webHidden/>
+              <w:rStyle w:val="IndexLink"/>
+              <w:b/>
+              <w:vanish w:val="false"/>
+            </w:rPr>
             <w:fldChar w:fldCharType="separate"/>
           </w:r>
-          <w:hyperlink w:anchor="_Toc5264964" w:history="1">
-            <w:r>
-              <w:rPr>
-                <w:rStyle w:val="Hyperlink"/>
+          <w:hyperlink w:anchor="_Toc5264964">
+            <w:r>
+              <w:rPr>
+                <w:webHidden/>
+                <w:rStyle w:val="IndexLink"/>
                 <w:b/>
-                <w:noProof/>
+                <w:vanish w:val="false"/>
               </w:rPr>
               <w:t>I</w:t>
             </w:r>
             <w:r>
               <w:rPr>
-                <w:rStyle w:val="Hyperlink"/>
-                <w:noProof/>
+                <w:rStyle w:val="IndexLink"/>
               </w:rPr>
               <w:t>PERKA: Informieren</w:t>
             </w:r>
             <w:r>
               <w:rPr>
-                <w:noProof/>
-                <w:webHidden/>
+                <w:webHidden/>
+              </w:rPr>
+              <w:fldChar w:fldCharType="begin"/>
+            </w:r>
+            <w:r>
+              <w:rPr>
+                <w:webHidden/>
+              </w:rPr>
+              <w:instrText>PAGEREF _Toc5264964 \h</w:instrText>
+            </w:r>
+            <w:r>
+              <w:rPr>
+                <w:webHidden/>
+              </w:rPr>
+              <w:fldChar w:fldCharType="separate"/>
+            </w:r>
+            <w:r>
+              <w:rPr>
+                <w:rStyle w:val="IndexLink"/>
+                <w:vanish w:val="false"/>
               </w:rPr>
               <w:tab/>
-            </w:r>
-            <w:r>
-              <w:rPr>
-                <w:noProof/>
-                <w:webHidden/>
-              </w:rPr>
-              <w:fldChar w:fldCharType="begin"/>
-            </w:r>
-            <w:r>
-              <w:rPr>
-                <w:noProof/>
-                <w:webHidden/>
-              </w:rPr>
-              <w:instrText xml:space="preserve"> PAGEREF _Toc5264964 \h </w:instrText>
-            </w:r>
-            <w:r>
-              <w:rPr>
-                <w:noProof/>
-                <w:webHidden/>
-              </w:rPr>
-            </w:r>
-            <w:r>
-              <w:rPr>
-                <w:noProof/>
-                <w:webHidden/>
-              </w:rPr>
-              <w:fldChar w:fldCharType="separate"/>
-            </w:r>
-            <w:r>
-              <w:rPr>
-                <w:noProof/>
-                <w:webHidden/>
-              </w:rPr>
               <w:t>3</w:t>
             </w:r>
             <w:r>
               <w:rPr>
-                <w:noProof/>
                 <w:webHidden/>
               </w:rPr>
               <w:fldChar w:fldCharType="end"/>
@@ -293,81 +226,63 @@
         </w:p>
         <w:p>
           <w:pPr>
-            <w:pStyle w:val="Verzeichnis1"/>
+            <w:pStyle w:val="Contents1"/>
             <w:tabs>
-              <w:tab w:val="right" w:leader="dot" w:pos="9016"/>
+              <w:tab w:val="clear" w:pos="708"/>
+              <w:tab w:val="right" w:pos="9016" w:leader="dot"/>
             </w:tabs>
-            <w:rPr>
-              <w:noProof/>
-            </w:rPr>
+            <w:rPr/>
           </w:pPr>
-          <w:hyperlink w:anchor="_Toc5264965" w:history="1">
-            <w:r>
-              <w:rPr>
-                <w:rStyle w:val="Hyperlink"/>
-                <w:noProof/>
+          <w:hyperlink w:anchor="_Toc5264965">
+            <w:r>
+              <w:rPr>
+                <w:webHidden/>
+                <w:rStyle w:val="IndexLink"/>
+                <w:vanish w:val="false"/>
               </w:rPr>
               <w:t>I</w:t>
             </w:r>
             <w:r>
               <w:rPr>
-                <w:rStyle w:val="Hyperlink"/>
+                <w:rStyle w:val="IndexLink"/>
                 <w:b/>
-                <w:noProof/>
               </w:rPr>
               <w:t>P</w:t>
             </w:r>
             <w:r>
               <w:rPr>
-                <w:rStyle w:val="Hyperlink"/>
-                <w:noProof/>
+                <w:rStyle w:val="IndexLink"/>
               </w:rPr>
               <w:t>ERKA: Planung</w:t>
             </w:r>
             <w:r>
               <w:rPr>
-                <w:noProof/>
-                <w:webHidden/>
+                <w:webHidden/>
+              </w:rPr>
+              <w:fldChar w:fldCharType="begin"/>
+            </w:r>
+            <w:r>
+              <w:rPr>
+                <w:webHidden/>
+              </w:rPr>
+              <w:instrText>PAGEREF _Toc5264965 \h</w:instrText>
+            </w:r>
+            <w:r>
+              <w:rPr>
+                <w:webHidden/>
+              </w:rPr>
+              <w:fldChar w:fldCharType="separate"/>
+            </w:r>
+            <w:r>
+              <w:rPr>
+                <w:rStyle w:val="IndexLink"/>
+                <w:vanish w:val="false"/>
               </w:rPr>
               <w:tab/>
-            </w:r>
-            <w:r>
-              <w:rPr>
-                <w:noProof/>
-                <w:webHidden/>
-              </w:rPr>
-              <w:fldChar w:fldCharType="begin"/>
-            </w:r>
-            <w:r>
-              <w:rPr>
-                <w:noProof/>
-                <w:webHidden/>
-              </w:rPr>
-              <w:instrText xml:space="preserve"> PAGEREF _Toc5264965 \h </w:instrText>
-            </w:r>
-            <w:r>
-              <w:rPr>
-                <w:noProof/>
-                <w:webHidden/>
-              </w:rPr>
-            </w:r>
-            <w:r>
-              <w:rPr>
-                <w:noProof/>
-                <w:webHidden/>
-              </w:rPr>
-              <w:fldChar w:fldCharType="separate"/>
-            </w:r>
-            <w:r>
-              <w:rPr>
-                <w:noProof/>
-                <w:webHidden/>
-              </w:rPr>
               <w:t>4</w:t>
             </w:r>
             <w:r>
               <w:rPr>
-                <w:noProof/>
                 <w:webHidden/>
               </w:rPr>
               <w:fldChar w:fldCharType="end"/>
@@ -376,81 +291,63 @@
         </w:p>
         <w:p>
           <w:pPr>
-            <w:pStyle w:val="Verzeichnis1"/>
+            <w:pStyle w:val="Contents1"/>
             <w:tabs>
-              <w:tab w:val="right" w:leader="dot" w:pos="9016"/>
+              <w:tab w:val="clear" w:pos="708"/>
+              <w:tab w:val="right" w:pos="9016" w:leader="dot"/>
             </w:tabs>
-            <w:rPr>
-              <w:noProof/>
-            </w:rPr>
+            <w:rPr/>
           </w:pPr>
-          <w:hyperlink w:anchor="_Toc5264966" w:history="1">
-            <w:r>
-              <w:rPr>
-                <w:rStyle w:val="Hyperlink"/>
-                <w:noProof/>
+          <w:hyperlink w:anchor="_Toc5264966">
+            <w:r>
+              <w:rPr>
+                <w:webHidden/>
+                <w:rStyle w:val="IndexLink"/>
+                <w:vanish w:val="false"/>
               </w:rPr>
               <w:t>IP</w:t>
             </w:r>
             <w:r>
               <w:rPr>
-                <w:rStyle w:val="Hyperlink"/>
+                <w:rStyle w:val="IndexLink"/>
                 <w:b/>
-                <w:noProof/>
               </w:rPr>
               <w:t>E</w:t>
             </w:r>
             <w:r>
               <w:rPr>
-                <w:rStyle w:val="Hyperlink"/>
-                <w:noProof/>
+                <w:rStyle w:val="IndexLink"/>
               </w:rPr>
               <w:t>RKA: Entscheiden</w:t>
             </w:r>
             <w:r>
               <w:rPr>
-                <w:noProof/>
-                <w:webHidden/>
+                <w:webHidden/>
+              </w:rPr>
+              <w:fldChar w:fldCharType="begin"/>
+            </w:r>
+            <w:r>
+              <w:rPr>
+                <w:webHidden/>
+              </w:rPr>
+              <w:instrText>PAGEREF _Toc5264966 \h</w:instrText>
+            </w:r>
+            <w:r>
+              <w:rPr>
+                <w:webHidden/>
+              </w:rPr>
+              <w:fldChar w:fldCharType="separate"/>
+            </w:r>
+            <w:r>
+              <w:rPr>
+                <w:rStyle w:val="IndexLink"/>
+                <w:vanish w:val="false"/>
               </w:rPr>
               <w:tab/>
-            </w:r>
-            <w:r>
-              <w:rPr>
-                <w:noProof/>
-                <w:webHidden/>
-              </w:rPr>
-              <w:fldChar w:fldCharType="begin"/>
-            </w:r>
-            <w:r>
-              <w:rPr>
-                <w:noProof/>
-                <w:webHidden/>
-              </w:rPr>
-              <w:instrText xml:space="preserve"> PAGEREF _Toc5264966 \h </w:instrText>
-            </w:r>
-            <w:r>
-              <w:rPr>
-                <w:noProof/>
-                <w:webHidden/>
-              </w:rPr>
-            </w:r>
-            <w:r>
-              <w:rPr>
-                <w:noProof/>
-                <w:webHidden/>
-              </w:rPr>
-              <w:fldChar w:fldCharType="separate"/>
-            </w:r>
-            <w:r>
-              <w:rPr>
-                <w:noProof/>
-                <w:webHidden/>
-              </w:rPr>
               <w:t>5</w:t>
             </w:r>
             <w:r>
               <w:rPr>
-                <w:noProof/>
                 <w:webHidden/>
               </w:rPr>
               <w:fldChar w:fldCharType="end"/>
@@ -459,81 +356,63 @@
         </w:p>
         <w:p>
           <w:pPr>
-            <w:pStyle w:val="Verzeichnis1"/>
+            <w:pStyle w:val="Contents1"/>
             <w:tabs>
-              <w:tab w:val="right" w:leader="dot" w:pos="9016"/>
+              <w:tab w:val="clear" w:pos="708"/>
+              <w:tab w:val="right" w:pos="9016" w:leader="dot"/>
             </w:tabs>
-            <w:rPr>
-              <w:noProof/>
-            </w:rPr>
+            <w:rPr/>
           </w:pPr>
-          <w:hyperlink w:anchor="_Toc5264967" w:history="1">
-            <w:r>
-              <w:rPr>
-                <w:rStyle w:val="Hyperlink"/>
-                <w:noProof/>
+          <w:hyperlink w:anchor="_Toc5264967">
+            <w:r>
+              <w:rPr>
+                <w:webHidden/>
+                <w:rStyle w:val="IndexLink"/>
+                <w:vanish w:val="false"/>
               </w:rPr>
               <w:t>IPE</w:t>
             </w:r>
             <w:r>
               <w:rPr>
-                <w:rStyle w:val="Hyperlink"/>
+                <w:rStyle w:val="IndexLink"/>
                 <w:b/>
-                <w:noProof/>
               </w:rPr>
               <w:t>R</w:t>
             </w:r>
             <w:r>
               <w:rPr>
-                <w:rStyle w:val="Hyperlink"/>
-                <w:noProof/>
+                <w:rStyle w:val="IndexLink"/>
               </w:rPr>
               <w:t>KA: Realisieren</w:t>
             </w:r>
             <w:r>
               <w:rPr>
-                <w:noProof/>
-                <w:webHidden/>
+                <w:webHidden/>
+              </w:rPr>
+              <w:fldChar w:fldCharType="begin"/>
+            </w:r>
+            <w:r>
+              <w:rPr>
+                <w:webHidden/>
+              </w:rPr>
+              <w:instrText>PAGEREF _Toc5264967 \h</w:instrText>
+            </w:r>
+            <w:r>
+              <w:rPr>
+                <w:webHidden/>
+              </w:rPr>
+              <w:fldChar w:fldCharType="separate"/>
+            </w:r>
+            <w:r>
+              <w:rPr>
+                <w:rStyle w:val="IndexLink"/>
+                <w:vanish w:val="false"/>
               </w:rPr>
               <w:tab/>
-            </w:r>
-            <w:r>
-              <w:rPr>
-                <w:noProof/>
-                <w:webHidden/>
-              </w:rPr>
-              <w:fldChar w:fldCharType="begin"/>
-            </w:r>
-            <w:r>
-              <w:rPr>
-                <w:noProof/>
-                <w:webHidden/>
-              </w:rPr>
-              <w:instrText xml:space="preserve"> PAGEREF _Toc5264967 \h </w:instrText>
-            </w:r>
-            <w:r>
-              <w:rPr>
-                <w:noProof/>
-                <w:webHidden/>
-              </w:rPr>
-            </w:r>
-            <w:r>
-              <w:rPr>
-                <w:noProof/>
-                <w:webHidden/>
-              </w:rPr>
-              <w:fldChar w:fldCharType="separate"/>
-            </w:r>
-            <w:r>
-              <w:rPr>
-                <w:noProof/>
-                <w:webHidden/>
-              </w:rPr>
               <w:t>6</w:t>
             </w:r>
             <w:r>
               <w:rPr>
-                <w:noProof/>
                 <w:webHidden/>
               </w:rPr>
               <w:fldChar w:fldCharType="end"/>
@@ -542,81 +421,63 @@
         </w:p>
         <w:p>
           <w:pPr>
-            <w:pStyle w:val="Verzeichnis1"/>
+            <w:pStyle w:val="Contents1"/>
             <w:tabs>
-              <w:tab w:val="right" w:leader="dot" w:pos="9016"/>
+              <w:tab w:val="clear" w:pos="708"/>
+              <w:tab w:val="right" w:pos="9016" w:leader="dot"/>
             </w:tabs>
-            <w:rPr>
-              <w:noProof/>
-            </w:rPr>
+            <w:rPr/>
           </w:pPr>
-          <w:hyperlink w:anchor="_Toc5264968" w:history="1">
-            <w:r>
-              <w:rPr>
-                <w:rStyle w:val="Hyperlink"/>
-                <w:noProof/>
+          <w:hyperlink w:anchor="_Toc5264968">
+            <w:r>
+              <w:rPr>
+                <w:webHidden/>
+                <w:rStyle w:val="IndexLink"/>
+                <w:vanish w:val="false"/>
               </w:rPr>
               <w:t>IPER</w:t>
             </w:r>
             <w:r>
               <w:rPr>
-                <w:rStyle w:val="Hyperlink"/>
+                <w:rStyle w:val="IndexLink"/>
                 <w:b/>
-                <w:noProof/>
               </w:rPr>
               <w:t>K</w:t>
             </w:r>
             <w:r>
               <w:rPr>
-                <w:rStyle w:val="Hyperlink"/>
-                <w:noProof/>
+                <w:rStyle w:val="IndexLink"/>
               </w:rPr>
               <w:t>A: Kontrollieren</w:t>
             </w:r>
             <w:r>
               <w:rPr>
-                <w:noProof/>
-                <w:webHidden/>
+                <w:webHidden/>
+              </w:rPr>
+              <w:fldChar w:fldCharType="begin"/>
+            </w:r>
+            <w:r>
+              <w:rPr>
+                <w:webHidden/>
+              </w:rPr>
+              <w:instrText>PAGEREF _Toc5264968 \h</w:instrText>
+            </w:r>
+            <w:r>
+              <w:rPr>
+                <w:webHidden/>
+              </w:rPr>
+              <w:fldChar w:fldCharType="separate"/>
+            </w:r>
+            <w:r>
+              <w:rPr>
+                <w:rStyle w:val="IndexLink"/>
+                <w:vanish w:val="false"/>
               </w:rPr>
               <w:tab/>
-            </w:r>
-            <w:r>
-              <w:rPr>
-                <w:noProof/>
-                <w:webHidden/>
-              </w:rPr>
-              <w:fldChar w:fldCharType="begin"/>
-            </w:r>
-            <w:r>
-              <w:rPr>
-                <w:noProof/>
-                <w:webHidden/>
-              </w:rPr>
-              <w:instrText xml:space="preserve"> PAGEREF _Toc5264968 \h </w:instrText>
-            </w:r>
-            <w:r>
-              <w:rPr>
-                <w:noProof/>
-                <w:webHidden/>
-              </w:rPr>
-            </w:r>
-            <w:r>
-              <w:rPr>
-                <w:noProof/>
-                <w:webHidden/>
-              </w:rPr>
-              <w:fldChar w:fldCharType="separate"/>
-            </w:r>
-            <w:r>
-              <w:rPr>
-                <w:noProof/>
-                <w:webHidden/>
-              </w:rPr>
               <w:t>7</w:t>
             </w:r>
             <w:r>
               <w:rPr>
-                <w:noProof/>
                 <w:webHidden/>
               </w:rPr>
               <w:fldChar w:fldCharType="end"/>
@@ -625,81 +486,63 @@
         </w:p>
         <w:p>
           <w:pPr>
-            <w:pStyle w:val="Verzeichnis1"/>
+            <w:pStyle w:val="Contents1"/>
             <w:tabs>
-              <w:tab w:val="right" w:leader="dot" w:pos="9016"/>
+              <w:tab w:val="clear" w:pos="708"/>
+              <w:tab w:val="right" w:pos="9016" w:leader="dot"/>
             </w:tabs>
-            <w:rPr>
-              <w:noProof/>
-            </w:rPr>
+            <w:rPr/>
           </w:pPr>
-          <w:hyperlink w:anchor="_Toc5264969" w:history="1">
-            <w:r>
-              <w:rPr>
-                <w:rStyle w:val="Hyperlink"/>
-                <w:noProof/>
+          <w:hyperlink w:anchor="_Toc5264969">
+            <w:r>
+              <w:rPr>
+                <w:webHidden/>
+                <w:rStyle w:val="IndexLink"/>
+                <w:vanish w:val="false"/>
               </w:rPr>
               <w:t>IPERK</w:t>
             </w:r>
             <w:r>
               <w:rPr>
-                <w:rStyle w:val="Hyperlink"/>
+                <w:rStyle w:val="IndexLink"/>
                 <w:b/>
-                <w:noProof/>
               </w:rPr>
               <w:t>A</w:t>
             </w:r>
             <w:r>
               <w:rPr>
-                <w:rStyle w:val="Hyperlink"/>
-                <w:noProof/>
+                <w:rStyle w:val="IndexLink"/>
               </w:rPr>
               <w:t>: Auswerten</w:t>
             </w:r>
             <w:r>
               <w:rPr>
-                <w:noProof/>
-                <w:webHidden/>
+                <w:webHidden/>
+              </w:rPr>
+              <w:fldChar w:fldCharType="begin"/>
+            </w:r>
+            <w:r>
+              <w:rPr>
+                <w:webHidden/>
+              </w:rPr>
+              <w:instrText>PAGEREF _Toc5264969 \h</w:instrText>
+            </w:r>
+            <w:r>
+              <w:rPr>
+                <w:webHidden/>
+              </w:rPr>
+              <w:fldChar w:fldCharType="separate"/>
+            </w:r>
+            <w:r>
+              <w:rPr>
+                <w:rStyle w:val="IndexLink"/>
+                <w:vanish w:val="false"/>
               </w:rPr>
               <w:tab/>
-            </w:r>
-            <w:r>
-              <w:rPr>
-                <w:noProof/>
-                <w:webHidden/>
-              </w:rPr>
-              <w:fldChar w:fldCharType="begin"/>
-            </w:r>
-            <w:r>
-              <w:rPr>
-                <w:noProof/>
-                <w:webHidden/>
-              </w:rPr>
-              <w:instrText xml:space="preserve"> PAGEREF _Toc5264969 \h </w:instrText>
-            </w:r>
-            <w:r>
-              <w:rPr>
-                <w:noProof/>
-                <w:webHidden/>
-              </w:rPr>
-            </w:r>
-            <w:r>
-              <w:rPr>
-                <w:noProof/>
-                <w:webHidden/>
-              </w:rPr>
-              <w:fldChar w:fldCharType="separate"/>
-            </w:r>
-            <w:r>
-              <w:rPr>
-                <w:noProof/>
-                <w:webHidden/>
-              </w:rPr>
               <w:t>8</w:t>
             </w:r>
             <w:r>
               <w:rPr>
-                <w:noProof/>
                 <w:webHidden/>
               </w:rPr>
               <w:fldChar w:fldCharType="end"/>
@@ -707,12 +550,15 @@
           </w:hyperlink>
         </w:p>
         <w:p>
+          <w:pPr>
+            <w:pStyle w:val="Normal"/>
+            <w:rPr/>
+          </w:pPr>
           <w:r>
-            <w:rPr>
-              <w:b/>
-              <w:bCs/>
-              <w:lang w:val="de-DE"/>
-            </w:rPr>
+            <w:rPr/>
+          </w:r>
+          <w:r>
+            <w:rPr/>
             <w:fldChar w:fldCharType="end"/>
           </w:r>
         </w:p>
@@ -720,32 +566,36 @@
     </w:sdt>
     <w:p>
       <w:pPr>
+        <w:pStyle w:val="Normal"/>
         <w:rPr>
           <w:rFonts w:ascii="Arial" w:hAnsi="Arial" w:cs="Arial"/>
           <w:sz w:val="28"/>
         </w:rPr>
       </w:pPr>
+      <w:r>
+        <w:rPr>
+          <w:rFonts w:cs="Arial" w:ascii="Arial" w:hAnsi="Arial"/>
+          <w:sz w:val="28"/>
+        </w:rPr>
+      </w:r>
       <w:bookmarkStart w:id="0" w:name="_GoBack"/>
-      <w:bookmarkEnd w:id="0"/>
-      <w:r>
-        <w:rPr>
-          <w:rFonts w:ascii="Arial" w:hAnsi="Arial" w:cs="Arial"/>
-          <w:sz w:val="28"/>
-        </w:rPr>
+      <w:bookmarkStart w:id="1" w:name="_GoBack"/>
+      <w:bookmarkEnd w:id="1"/>
+      <w:r>
         <w:br w:type="page"/>
       </w:r>
     </w:p>
     <w:p>
       <w:pPr>
-        <w:pStyle w:val="berschrift1"/>
-      </w:pPr>
-      <w:bookmarkStart w:id="1" w:name="_Toc5264964"/>
+        <w:pStyle w:val="Heading1"/>
+        <w:rPr/>
+      </w:pPr>
+      <w:bookmarkStart w:id="2" w:name="_Toc5264964"/>
       <w:r>
         <w:rPr>
           <w:b/>
           <w:sz w:val="40"/>
         </w:rPr>
-        <w:lastRenderedPageBreak/>
         <w:t>I</w:t>
       </w:r>
       <w:r>
@@ -754,21 +604,172 @@
         </w:rPr>
         <w:t>PERKA: Informieren</w:t>
       </w:r>
-      <w:bookmarkEnd w:id="1"/>
-      <w:r>
-        <w:br w:type="page"/>
-      </w:r>
+      <w:bookmarkEnd w:id="2"/>
     </w:p>
     <w:p>
       <w:pPr>
-        <w:pStyle w:val="berschrift1"/>
-      </w:pPr>
-      <w:bookmarkStart w:id="2" w:name="_Toc5264965"/>
-      <w:r>
+        <w:pStyle w:val="Normal"/>
         <w:rPr>
           <w:sz w:val="40"/>
         </w:rPr>
-        <w:lastRenderedPageBreak/>
+      </w:pPr>
+      <w:r>
+        <w:rPr/>
+      </w:r>
+    </w:p>
+    <w:p>
+      <w:pPr>
+        <w:pStyle w:val="Normal"/>
+        <w:numPr>
+          <w:ilvl w:val="0"/>
+          <w:numId w:val="1"/>
+        </w:numPr>
+        <w:rPr>
+          <w:sz w:val="28"/>
+          <w:szCs w:val="28"/>
+        </w:rPr>
+      </w:pPr>
+      <w:r>
+        <w:rPr>
+          <w:sz w:val="28"/>
+          <w:szCs w:val="28"/>
+        </w:rPr>
+        <w:t>Informationssammlung aus der Aufgabenstellung</w:t>
+      </w:r>
+    </w:p>
+    <w:p>
+      <w:pPr>
+        <w:pStyle w:val="Normal"/>
+        <w:numPr>
+          <w:ilvl w:val="0"/>
+          <w:numId w:val="1"/>
+        </w:numPr>
+        <w:rPr>
+          <w:sz w:val="28"/>
+          <w:szCs w:val="28"/>
+        </w:rPr>
+      </w:pPr>
+      <w:r>
+        <w:rPr>
+          <w:sz w:val="28"/>
+          <w:szCs w:val="28"/>
+        </w:rPr>
+        <w:t>Informationsbeschaffung aus User-Stories:</w:t>
+      </w:r>
+    </w:p>
+    <w:p>
+      <w:pPr>
+        <w:pStyle w:val="Normal"/>
+        <w:numPr>
+          <w:ilvl w:val="1"/>
+          <w:numId w:val="1"/>
+        </w:numPr>
+        <w:rPr>
+          <w:sz w:val="28"/>
+          <w:szCs w:val="28"/>
+        </w:rPr>
+      </w:pPr>
+      <w:r>
+        <w:rPr>
+          <w:sz w:val="28"/>
+          <w:szCs w:val="28"/>
+        </w:rPr>
+        <w:t>Baccara</w:t>
+      </w:r>
+    </w:p>
+    <w:p>
+      <w:pPr>
+        <w:pStyle w:val="Normal"/>
+        <w:numPr>
+          <w:ilvl w:val="1"/>
+          <w:numId w:val="1"/>
+        </w:numPr>
+        <w:rPr>
+          <w:sz w:val="28"/>
+          <w:szCs w:val="28"/>
+        </w:rPr>
+      </w:pPr>
+      <w:r>
+        <w:rPr>
+          <w:sz w:val="28"/>
+          <w:szCs w:val="28"/>
+        </w:rPr>
+        <w:t>Blackjack</w:t>
+      </w:r>
+    </w:p>
+    <w:p>
+      <w:pPr>
+        <w:pStyle w:val="Normal"/>
+        <w:numPr>
+          <w:ilvl w:val="1"/>
+          <w:numId w:val="1"/>
+        </w:numPr>
+        <w:rPr>
+          <w:sz w:val="28"/>
+          <w:szCs w:val="28"/>
+        </w:rPr>
+      </w:pPr>
+      <w:r>
+        <w:rPr>
+          <w:sz w:val="28"/>
+          <w:szCs w:val="28"/>
+        </w:rPr>
+        <w:t>Roulette</w:t>
+      </w:r>
+    </w:p>
+    <w:p>
+      <w:pPr>
+        <w:pStyle w:val="Normal"/>
+        <w:numPr>
+          <w:ilvl w:val="1"/>
+          <w:numId w:val="1"/>
+        </w:numPr>
+        <w:rPr>
+          <w:sz w:val="28"/>
+          <w:szCs w:val="28"/>
+        </w:rPr>
+      </w:pPr>
+      <w:r>
+        <w:rPr>
+          <w:sz w:val="28"/>
+          <w:szCs w:val="28"/>
+        </w:rPr>
+        <w:t>Yatzy</w:t>
+      </w:r>
+    </w:p>
+    <w:p>
+      <w:pPr>
+        <w:pStyle w:val="Normal"/>
+        <w:numPr>
+          <w:ilvl w:val="0"/>
+          <w:numId w:val="1"/>
+        </w:numPr>
+        <w:rPr>
+          <w:sz w:val="28"/>
+          <w:szCs w:val="28"/>
+        </w:rPr>
+      </w:pPr>
+      <w:r>
+        <w:rPr>
+          <w:sz w:val="28"/>
+          <w:szCs w:val="28"/>
+        </w:rPr>
+        <w:t>Sammlung von Spiel informationen zu den betreffenden Spielen</w:t>
+      </w:r>
+      <w:r>
+        <w:br w:type="page"/>
+      </w:r>
+    </w:p>
+    <w:p>
+      <w:pPr>
+        <w:pStyle w:val="Heading1"/>
+        <w:rPr/>
+      </w:pPr>
+      <w:bookmarkStart w:id="3" w:name="_Toc5264965"/>
+      <w:r>
+        <w:rPr>
+          <w:sz w:val="40"/>
+        </w:rPr>
         <w:t>I</w:t>
       </w:r>
       <w:r>
@@ -782,29 +783,23 @@
         <w:rPr>
           <w:sz w:val="40"/>
         </w:rPr>
-        <w:t xml:space="preserve">ERKA: </w:t>
-      </w:r>
-      <w:r>
-        <w:rPr>
-          <w:sz w:val="40"/>
-        </w:rPr>
-        <w:t>Planung</w:t>
-      </w:r>
-      <w:bookmarkEnd w:id="2"/>
+        <w:t>ERKA: Planung</w:t>
+      </w:r>
+      <w:bookmarkEnd w:id="3"/>
       <w:r>
         <w:br w:type="page"/>
       </w:r>
     </w:p>
     <w:p>
       <w:pPr>
-        <w:pStyle w:val="berschrift1"/>
-      </w:pPr>
-      <w:bookmarkStart w:id="3" w:name="_Toc5264966"/>
+        <w:pStyle w:val="Heading1"/>
+        <w:rPr/>
+      </w:pPr>
+      <w:bookmarkStart w:id="4" w:name="_Toc5264966"/>
       <w:r>
         <w:rPr>
           <w:sz w:val="40"/>
         </w:rPr>
-        <w:lastRenderedPageBreak/>
         <w:t>IP</w:t>
       </w:r>
       <w:r>
@@ -820,21 +815,21 @@
         </w:rPr>
         <w:t>RKA: Entscheiden</w:t>
       </w:r>
-      <w:bookmarkEnd w:id="3"/>
+      <w:bookmarkEnd w:id="4"/>
       <w:r>
         <w:br w:type="page"/>
       </w:r>
     </w:p>
     <w:p>
       <w:pPr>
-        <w:pStyle w:val="berschrift1"/>
-      </w:pPr>
-      <w:bookmarkStart w:id="4" w:name="_Toc5264967"/>
+        <w:pStyle w:val="Heading1"/>
+        <w:rPr/>
+      </w:pPr>
+      <w:bookmarkStart w:id="5" w:name="_Toc5264967"/>
       <w:r>
         <w:rPr>
           <w:sz w:val="44"/>
         </w:rPr>
-        <w:lastRenderedPageBreak/>
         <w:t>IPE</w:t>
       </w:r>
       <w:r>
@@ -850,21 +845,21 @@
         </w:rPr>
         <w:t>KA: Realisieren</w:t>
       </w:r>
-      <w:bookmarkEnd w:id="4"/>
+      <w:bookmarkEnd w:id="5"/>
       <w:r>
         <w:br w:type="page"/>
       </w:r>
     </w:p>
     <w:p>
       <w:pPr>
-        <w:pStyle w:val="berschrift1"/>
-      </w:pPr>
-      <w:bookmarkStart w:id="5" w:name="_Toc5264968"/>
+        <w:pStyle w:val="Heading1"/>
+        <w:rPr/>
+      </w:pPr>
+      <w:bookmarkStart w:id="6" w:name="_Toc5264968"/>
       <w:r>
         <w:rPr>
           <w:sz w:val="40"/>
         </w:rPr>
-        <w:lastRenderedPageBreak/>
         <w:t>IPER</w:t>
       </w:r>
       <w:r>
@@ -880,21 +875,21 @@
         </w:rPr>
         <w:t>A: Kontrollieren</w:t>
       </w:r>
-      <w:bookmarkEnd w:id="5"/>
+      <w:bookmarkEnd w:id="6"/>
       <w:r>
         <w:br w:type="page"/>
       </w:r>
     </w:p>
     <w:p>
       <w:pPr>
-        <w:pStyle w:val="berschrift1"/>
-      </w:pPr>
-      <w:bookmarkStart w:id="6" w:name="_Toc5264969"/>
+        <w:pStyle w:val="Heading1"/>
+        <w:rPr/>
+      </w:pPr>
+      <w:bookmarkStart w:id="7" w:name="_Toc5264969"/>
       <w:r>
         <w:rPr>
           <w:sz w:val="40"/>
         </w:rPr>
-        <w:lastRenderedPageBreak/>
         <w:t>IPERK</w:t>
       </w:r>
       <w:r>
@@ -910,96 +905,295 @@
         </w:rPr>
         <w:t>: Auswerten</w:t>
       </w:r>
-      <w:bookmarkEnd w:id="6"/>
+      <w:bookmarkEnd w:id="7"/>
     </w:p>
     <w:sectPr>
+      <w:type w:val="nextPage"/>
       <w:pgSz w:w="11906" w:h="16838"/>
-      <w:pgMar w:top="1440" w:right="1440" w:bottom="1440" w:left="1440" w:header="708" w:footer="708" w:gutter="0"/>
-      <w:cols w:space="708"/>
-      <w:docGrid w:linePitch="360"/>
+      <w:pgMar w:left="1440" w:right="1440" w:header="720" w:top="1440" w:footer="720" w:bottom="1440" w:gutter="0"/>
+      <w:pgNumType w:fmt="decimal"/>
+      <w:formProt w:val="false"/>
+      <w:textDirection w:val="lrTb"/>
+      <w:docGrid w:type="default" w:linePitch="360" w:charSpace="4096"/>
     </w:sectPr>
   </w:body>
 </w:document>
 </file>
 
-<file path=word/endnotes.xml><?xml version="1.0" encoding="utf-8"?>
-<w:endnotes xmlns:wpc="http://schemas.microsoft.com/office/word/2010/wordprocessingCanvas" xmlns:cx="http://schemas.microsoft.com/office/drawing/2014/chartex" xmlns:cx1="http://schemas.microsoft.com/office/drawing/2015/9/8/chartex" xmlns:cx2="http://schemas.microsoft.com/office/drawing/2015/10/21/chartex" xmlns:cx3="http://schemas.microsoft.com/office/drawing/2016/5/9/chartex" xmlns:cx4="http://schemas.microsoft.com/office/drawing/2016/5/10/chartex" xmlns:cx5="http://schemas.microsoft.com/office/drawing/2016/5/11/chartex" xmlns:cx6="http://schemas.microsoft.com/office/drawing/2016/5/12/chartex" xmlns:cx7="http://schemas.microsoft.com/office/drawing/2016/5/13/chartex" xmlns:cx8="http://schemas.microsoft.com/office/drawing/2016/5/14/chartex" xmlns:mc="http://schemas.openxmlformats.org/markup-compatibility/2006" xmlns:aink="http://schemas.microsoft.com/office/drawing/2016/ink" xmlns:am3d="http://schemas.microsoft.com/office/drawing/2017/model3d" xmlns:o="urn:schemas-microsoft-com:office:office" xmlns:r="http://schemas.openxmlformats.org/officeDocument/2006/relationships" xmlns:m="http://schemas.openxmlformats.org/officeDocument/2006/math" xmlns:v="urn:schemas-microsoft-com:vml" xmlns:wp14="http://schemas.microsoft.com/office/word/2010/wordprocessingDrawing" xmlns:wp="http://schemas.openxmlformats.org/drawingml/2006/wordprocessingDrawing" xmlns:w10="urn:schemas-microsoft-com:office:word" xmlns:w="http://schemas.openxmlformats.org/wordprocessingml/2006/main" xmlns:w14="http://schemas.microsoft.com/office/word/2010/wordml" xmlns:w15="http://schemas.microsoft.com/office/word/2012/wordml" xmlns:w16cid="http://schemas.microsoft.com/office/word/2016/wordml/cid" xmlns:w16se="http://schemas.microsoft.com/office/word/2015/wordml/symex" xmlns:wpg="http://schemas.microsoft.com/office/word/2010/wordprocessingGroup" xmlns:wpi="http://schemas.microsoft.com/office/word/2010/wordprocessingInk" xmlns:wne="http://schemas.microsoft.com/office/word/2006/wordml" xmlns:wps="http://schemas.microsoft.com/office/word/2010/wordprocessingShape" mc:Ignorable="w14 w15 w16se w16cid wp14">
-  <w:endnote w:type="separator" w:id="-1">
-    <w:p>
-      <w:pPr>
-        <w:spacing w:after="0" w:line="240" w:lineRule="auto"/>
-      </w:pPr>
-      <w:r>
-        <w:separator/>
-      </w:r>
-    </w:p>
-  </w:endnote>
-  <w:endnote w:type="continuationSeparator" w:id="0">
-    <w:p>
-      <w:pPr>
-        <w:spacing w:after="0" w:line="240" w:lineRule="auto"/>
-      </w:pPr>
-      <w:r>
-        <w:continuationSeparator/>
-      </w:r>
-    </w:p>
-  </w:endnote>
-</w:endnotes>
-</file>
-
-<file path=word/footnotes.xml><?xml version="1.0" encoding="utf-8"?>
-<w:footnotes xmlns:wpc="http://schemas.microsoft.com/office/word/2010/wordprocessingCanvas" xmlns:cx="http://schemas.microsoft.com/office/drawing/2014/chartex" xmlns:cx1="http://schemas.microsoft.com/office/drawing/2015/9/8/chartex" xmlns:cx2="http://schemas.microsoft.com/office/drawing/2015/10/21/chartex" xmlns:cx3="http://schemas.microsoft.com/office/drawing/2016/5/9/chartex" xmlns:cx4="http://schemas.microsoft.com/office/drawing/2016/5/10/chartex" xmlns:cx5="http://schemas.microsoft.com/office/drawing/2016/5/11/chartex" xmlns:cx6="http://schemas.microsoft.com/office/drawing/2016/5/12/chartex" xmlns:cx7="http://schemas.microsoft.com/office/drawing/2016/5/13/chartex" xmlns:cx8="http://schemas.microsoft.com/office/drawing/2016/5/14/chartex" xmlns:mc="http://schemas.openxmlformats.org/markup-compatibility/2006" xmlns:aink="http://schemas.microsoft.com/office/drawing/2016/ink" xmlns:am3d="http://schemas.microsoft.com/office/drawing/2017/model3d" xmlns:o="urn:schemas-microsoft-com:office:office" xmlns:r="http://schemas.openxmlformats.org/officeDocument/2006/relationships" xmlns:m="http://schemas.openxmlformats.org/officeDocument/2006/math" xmlns:v="urn:schemas-microsoft-com:vml" xmlns:wp14="http://schemas.microsoft.com/office/word/2010/wordprocessingDrawing" xmlns:wp="http://schemas.openxmlformats.org/drawingml/2006/wordprocessingDrawing" xmlns:w10="urn:schemas-microsoft-com:office:word" xmlns:w="http://schemas.openxmlformats.org/wordprocessingml/2006/main" xmlns:w14="http://schemas.microsoft.com/office/word/2010/wordml" xmlns:w15="http://schemas.microsoft.com/office/word/2012/wordml" xmlns:w16cid="http://schemas.microsoft.com/office/word/2016/wordml/cid" xmlns:w16se="http://schemas.microsoft.com/office/word/2015/wordml/symex" xmlns:wpg="http://schemas.microsoft.com/office/word/2010/wordprocessingGroup" xmlns:wpi="http://schemas.microsoft.com/office/word/2010/wordprocessingInk" xmlns:wne="http://schemas.microsoft.com/office/word/2006/wordml" xmlns:wps="http://schemas.microsoft.com/office/word/2010/wordprocessingShape" mc:Ignorable="w14 w15 w16se w16cid wp14">
-  <w:footnote w:type="separator" w:id="-1">
-    <w:p>
-      <w:pPr>
-        <w:spacing w:after="0" w:line="240" w:lineRule="auto"/>
-      </w:pPr>
-      <w:r>
-        <w:separator/>
-      </w:r>
-    </w:p>
-  </w:footnote>
-  <w:footnote w:type="continuationSeparator" w:id="0">
-    <w:p>
-      <w:pPr>
-        <w:spacing w:after="0" w:line="240" w:lineRule="auto"/>
-      </w:pPr>
-      <w:r>
-        <w:continuationSeparator/>
-      </w:r>
-    </w:p>
-  </w:footnote>
-</w:footnotes>
+<file path=word/numbering.xml><?xml version="1.0" encoding="utf-8"?>
+<w:numbering xmlns:w="http://schemas.openxmlformats.org/wordprocessingml/2006/main" xmlns:o="urn:schemas-microsoft-com:office:office" xmlns:r="http://schemas.openxmlformats.org/officeDocument/2006/relationships" xmlns:v="urn:schemas-microsoft-com:vml">
+  <w:abstractNum w:abstractNumId="1">
+    <w:lvl w:ilvl="0">
+      <w:start w:val="1"/>
+      <w:numFmt w:val="bullet"/>
+      <w:lvlText w:val=""/>
+      <w:lvlJc w:val="left"/>
+      <w:pPr>
+        <w:tabs>
+          <w:tab w:val="num" w:pos="720"/>
+        </w:tabs>
+        <w:ind w:left="720" w:hanging="360"/>
+      </w:pPr>
+      <w:rPr>
+        <w:rFonts w:ascii="Symbol" w:hAnsi="Symbol" w:cs="Symbol" w:hint="default"/>
+        <w:rFonts w:cs="OpenSymbol"/>
+      </w:rPr>
+    </w:lvl>
+    <w:lvl w:ilvl="1">
+      <w:start w:val="1"/>
+      <w:numFmt w:val="bullet"/>
+      <w:lvlText w:val="◦"/>
+      <w:lvlJc w:val="left"/>
+      <w:pPr>
+        <w:tabs>
+          <w:tab w:val="num" w:pos="1080"/>
+        </w:tabs>
+        <w:ind w:left="1080" w:hanging="360"/>
+      </w:pPr>
+      <w:rPr>
+        <w:rFonts w:ascii="OpenSymbol" w:hAnsi="OpenSymbol" w:cs="OpenSymbol" w:hint="default"/>
+        <w:rFonts w:cs="OpenSymbol"/>
+      </w:rPr>
+    </w:lvl>
+    <w:lvl w:ilvl="2">
+      <w:start w:val="1"/>
+      <w:numFmt w:val="bullet"/>
+      <w:lvlText w:val="▪"/>
+      <w:lvlJc w:val="left"/>
+      <w:pPr>
+        <w:tabs>
+          <w:tab w:val="num" w:pos="1440"/>
+        </w:tabs>
+        <w:ind w:left="1440" w:hanging="360"/>
+      </w:pPr>
+      <w:rPr>
+        <w:rFonts w:ascii="OpenSymbol" w:hAnsi="OpenSymbol" w:cs="OpenSymbol" w:hint="default"/>
+        <w:rFonts w:cs="OpenSymbol"/>
+      </w:rPr>
+    </w:lvl>
+    <w:lvl w:ilvl="3">
+      <w:start w:val="1"/>
+      <w:numFmt w:val="bullet"/>
+      <w:lvlText w:val=""/>
+      <w:lvlJc w:val="left"/>
+      <w:pPr>
+        <w:tabs>
+          <w:tab w:val="num" w:pos="1800"/>
+        </w:tabs>
+        <w:ind w:left="1800" w:hanging="360"/>
+      </w:pPr>
+      <w:rPr>
+        <w:rFonts w:ascii="Symbol" w:hAnsi="Symbol" w:cs="Symbol" w:hint="default"/>
+        <w:rFonts w:cs="OpenSymbol"/>
+      </w:rPr>
+    </w:lvl>
+    <w:lvl w:ilvl="4">
+      <w:start w:val="1"/>
+      <w:numFmt w:val="bullet"/>
+      <w:lvlText w:val="◦"/>
+      <w:lvlJc w:val="left"/>
+      <w:pPr>
+        <w:tabs>
+          <w:tab w:val="num" w:pos="2160"/>
+        </w:tabs>
+        <w:ind w:left="2160" w:hanging="360"/>
+      </w:pPr>
+      <w:rPr>
+        <w:rFonts w:ascii="OpenSymbol" w:hAnsi="OpenSymbol" w:cs="OpenSymbol" w:hint="default"/>
+        <w:rFonts w:cs="OpenSymbol"/>
+      </w:rPr>
+    </w:lvl>
+    <w:lvl w:ilvl="5">
+      <w:start w:val="1"/>
+      <w:numFmt w:val="bullet"/>
+      <w:lvlText w:val="▪"/>
+      <w:lvlJc w:val="left"/>
+      <w:pPr>
+        <w:tabs>
+          <w:tab w:val="num" w:pos="2520"/>
+        </w:tabs>
+        <w:ind w:left="2520" w:hanging="360"/>
+      </w:pPr>
+      <w:rPr>
+        <w:rFonts w:ascii="OpenSymbol" w:hAnsi="OpenSymbol" w:cs="OpenSymbol" w:hint="default"/>
+        <w:rFonts w:cs="OpenSymbol"/>
+      </w:rPr>
+    </w:lvl>
+    <w:lvl w:ilvl="6">
+      <w:start w:val="1"/>
+      <w:numFmt w:val="bullet"/>
+      <w:lvlText w:val=""/>
+      <w:lvlJc w:val="left"/>
+      <w:pPr>
+        <w:tabs>
+          <w:tab w:val="num" w:pos="2880"/>
+        </w:tabs>
+        <w:ind w:left="2880" w:hanging="360"/>
+      </w:pPr>
+      <w:rPr>
+        <w:rFonts w:ascii="Symbol" w:hAnsi="Symbol" w:cs="Symbol" w:hint="default"/>
+        <w:rFonts w:cs="OpenSymbol"/>
+      </w:rPr>
+    </w:lvl>
+    <w:lvl w:ilvl="7">
+      <w:start w:val="1"/>
+      <w:numFmt w:val="bullet"/>
+      <w:lvlText w:val="◦"/>
+      <w:lvlJc w:val="left"/>
+      <w:pPr>
+        <w:tabs>
+          <w:tab w:val="num" w:pos="3240"/>
+        </w:tabs>
+        <w:ind w:left="3240" w:hanging="360"/>
+      </w:pPr>
+      <w:rPr>
+        <w:rFonts w:ascii="OpenSymbol" w:hAnsi="OpenSymbol" w:cs="OpenSymbol" w:hint="default"/>
+        <w:rFonts w:cs="OpenSymbol"/>
+      </w:rPr>
+    </w:lvl>
+    <w:lvl w:ilvl="8">
+      <w:start w:val="1"/>
+      <w:numFmt w:val="bullet"/>
+      <w:lvlText w:val="▪"/>
+      <w:lvlJc w:val="left"/>
+      <w:pPr>
+        <w:tabs>
+          <w:tab w:val="num" w:pos="3600"/>
+        </w:tabs>
+        <w:ind w:left="3600" w:hanging="360"/>
+      </w:pPr>
+      <w:rPr>
+        <w:rFonts w:ascii="OpenSymbol" w:hAnsi="OpenSymbol" w:cs="OpenSymbol" w:hint="default"/>
+        <w:rFonts w:cs="OpenSymbol"/>
+      </w:rPr>
+    </w:lvl>
+  </w:abstractNum>
+  <w:abstractNum w:abstractNumId="2">
+    <w:lvl w:ilvl="0">
+      <w:start w:val="1"/>
+      <w:numFmt w:val="none"/>
+      <w:suff w:val="nothing"/>
+      <w:lvlText w:val=""/>
+      <w:lvlJc w:val="left"/>
+      <w:pPr>
+        <w:ind w:left="0" w:hanging="0"/>
+      </w:pPr>
+    </w:lvl>
+    <w:lvl w:ilvl="1">
+      <w:start w:val="1"/>
+      <w:numFmt w:val="none"/>
+      <w:suff w:val="nothing"/>
+      <w:lvlText w:val=""/>
+      <w:lvlJc w:val="left"/>
+      <w:pPr>
+        <w:ind w:left="0" w:hanging="0"/>
+      </w:pPr>
+    </w:lvl>
+    <w:lvl w:ilvl="2">
+      <w:start w:val="1"/>
+      <w:numFmt w:val="none"/>
+      <w:suff w:val="nothing"/>
+      <w:lvlText w:val=""/>
+      <w:lvlJc w:val="left"/>
+      <w:pPr>
+        <w:ind w:left="0" w:hanging="0"/>
+      </w:pPr>
+    </w:lvl>
+    <w:lvl w:ilvl="3">
+      <w:start w:val="1"/>
+      <w:numFmt w:val="none"/>
+      <w:suff w:val="nothing"/>
+      <w:lvlText w:val=""/>
+      <w:lvlJc w:val="left"/>
+      <w:pPr>
+        <w:ind w:left="0" w:hanging="0"/>
+      </w:pPr>
+    </w:lvl>
+    <w:lvl w:ilvl="4">
+      <w:start w:val="1"/>
+      <w:numFmt w:val="none"/>
+      <w:suff w:val="nothing"/>
+      <w:lvlText w:val=""/>
+      <w:lvlJc w:val="left"/>
+      <w:pPr>
+        <w:ind w:left="0" w:hanging="0"/>
+      </w:pPr>
+    </w:lvl>
+    <w:lvl w:ilvl="5">
+      <w:start w:val="1"/>
+      <w:numFmt w:val="none"/>
+      <w:suff w:val="nothing"/>
+      <w:lvlText w:val=""/>
+      <w:lvlJc w:val="left"/>
+      <w:pPr>
+        <w:ind w:left="0" w:hanging="0"/>
+      </w:pPr>
+    </w:lvl>
+    <w:lvl w:ilvl="6">
+      <w:start w:val="1"/>
+      <w:numFmt w:val="none"/>
+      <w:suff w:val="nothing"/>
+      <w:lvlText w:val=""/>
+      <w:lvlJc w:val="left"/>
+      <w:pPr>
+        <w:ind w:left="0" w:hanging="0"/>
+      </w:pPr>
+    </w:lvl>
+    <w:lvl w:ilvl="7">
+      <w:start w:val="1"/>
+      <w:numFmt w:val="none"/>
+      <w:suff w:val="nothing"/>
+      <w:lvlText w:val=""/>
+      <w:lvlJc w:val="left"/>
+      <w:pPr>
+        <w:ind w:left="0" w:hanging="0"/>
+      </w:pPr>
+    </w:lvl>
+    <w:lvl w:ilvl="8">
+      <w:start w:val="1"/>
+      <w:numFmt w:val="none"/>
+      <w:suff w:val="nothing"/>
+      <w:lvlText w:val=""/>
+      <w:lvlJc w:val="left"/>
+      <w:pPr>
+        <w:ind w:left="0" w:hanging="0"/>
+      </w:pPr>
+    </w:lvl>
+  </w:abstractNum>
+  <w:num w:numId="1">
+    <w:abstractNumId w:val="1"/>
+  </w:num>
+  <w:num w:numId="2">
+    <w:abstractNumId w:val="2"/>
+  </w:num>
+</w:numbering>
 </file>
 
 <file path=word/styles.xml><?xml version="1.0" encoding="utf-8"?>
-<w:styles xmlns:mc="http://schemas.openxmlformats.org/markup-compatibility/2006" xmlns:r="http://schemas.openxmlformats.org/officeDocument/2006/relationships" xmlns:w="http://schemas.openxmlformats.org/wordprocessingml/2006/main" xmlns:w14="http://schemas.microsoft.com/office/word/2010/wordml" xmlns:w15="http://schemas.microsoft.com/office/word/2012/wordml" xmlns:w16cid="http://schemas.microsoft.com/office/word/2016/wordml/cid" xmlns:w16se="http://schemas.microsoft.com/office/word/2015/wordml/symex" mc:Ignorable="w14 w15 w16se w16cid">
+<w:styles xmlns:w="http://schemas.openxmlformats.org/wordprocessingml/2006/main" xmlns:w14="http://schemas.microsoft.com/office/word/2010/wordml" xmlns:mc="http://schemas.openxmlformats.org/markup-compatibility/2006" mc:Ignorable="w14">
   <w:docDefaults>
     <w:rPrDefault>
       <w:rPr>
-        <w:rFonts w:asciiTheme="minorHAnsi" w:eastAsiaTheme="minorEastAsia" w:hAnsiTheme="minorHAnsi" w:cstheme="minorBidi"/>
-        <w:sz w:val="22"/>
+        <w:rFonts w:ascii="Calibri" w:hAnsi="Calibri" w:eastAsia="新細明體" w:cs="" w:asciiTheme="minorHAnsi" w:cstheme="minorBidi" w:eastAsiaTheme="minorEastAsia" w:hAnsiTheme="minorHAnsi"/>
         <w:szCs w:val="22"/>
         <w:lang w:val="de-CH" w:eastAsia="zh-TW" w:bidi="ar-SA"/>
       </w:rPr>
     </w:rPrDefault>
     <w:pPrDefault>
-      <w:pPr>
-        <w:spacing w:after="160" w:line="259" w:lineRule="auto"/>
-      </w:pPr>
+      <w:pPr/>
     </w:pPrDefault>
   </w:docDefaults>
   <w:latentStyles w:defLockedState="0" w:defUIPriority="99" w:defSemiHidden="0" w:defUnhideWhenUsed="0" w:defQFormat="0" w:count="375">
     <w:lsdException w:name="Normal" w:uiPriority="0" w:qFormat="1"/>
     <w:lsdException w:name="heading 1" w:uiPriority="9" w:qFormat="1"/>
-    <w:lsdException w:name="heading 2" w:semiHidden="1" w:uiPriority="9" w:unhideWhenUsed="1" w:qFormat="1"/>
-    <w:lsdException w:name="heading 3" w:semiHidden="1" w:uiPriority="9" w:unhideWhenUsed="1" w:qFormat="1"/>
-    <w:lsdException w:name="heading 4" w:semiHidden="1" w:uiPriority="9" w:unhideWhenUsed="1" w:qFormat="1"/>
-    <w:lsdException w:name="heading 5" w:semiHidden="1" w:uiPriority="9" w:unhideWhenUsed="1" w:qFormat="1"/>
-    <w:lsdException w:name="heading 6" w:semiHidden="1" w:uiPriority="9" w:unhideWhenUsed="1" w:qFormat="1"/>
-    <w:lsdException w:name="heading 7" w:semiHidden="1" w:uiPriority="9" w:unhideWhenUsed="1" w:qFormat="1"/>
-    <w:lsdException w:name="heading 8" w:semiHidden="1" w:uiPriority="9" w:unhideWhenUsed="1" w:qFormat="1"/>
-    <w:lsdException w:name="heading 9" w:semiHidden="1" w:uiPriority="9" w:unhideWhenUsed="1" w:qFormat="1"/>
+    <w:lsdException w:name="heading 2" w:uiPriority="9" w:semiHidden="1" w:unhideWhenUsed="1" w:qFormat="1"/>
+    <w:lsdException w:name="heading 3" w:uiPriority="9" w:semiHidden="1" w:unhideWhenUsed="1" w:qFormat="1"/>
+    <w:lsdException w:name="heading 4" w:uiPriority="9" w:semiHidden="1" w:unhideWhenUsed="1" w:qFormat="1"/>
+    <w:lsdException w:name="heading 5" w:uiPriority="9" w:semiHidden="1" w:unhideWhenUsed="1" w:qFormat="1"/>
+    <w:lsdException w:name="heading 6" w:uiPriority="9" w:semiHidden="1" w:unhideWhenUsed="1" w:qFormat="1"/>
+    <w:lsdException w:name="heading 7" w:uiPriority="9" w:semiHidden="1" w:unhideWhenUsed="1" w:qFormat="1"/>
+    <w:lsdException w:name="heading 8" w:uiPriority="9" w:semiHidden="1" w:unhideWhenUsed="1" w:qFormat="1"/>
+    <w:lsdException w:name="heading 9" w:uiPriority="9" w:semiHidden="1" w:unhideWhenUsed="1" w:qFormat="1"/>
     <w:lsdException w:name="index 1" w:semiHidden="1" w:unhideWhenUsed="1"/>
     <w:lsdException w:name="index 2" w:semiHidden="1" w:unhideWhenUsed="1"/>
     <w:lsdException w:name="index 3" w:semiHidden="1" w:unhideWhenUsed="1"/>
@@ -1009,22 +1203,22 @@
     <w:lsdException w:name="index 7" w:semiHidden="1" w:unhideWhenUsed="1"/>
     <w:lsdException w:name="index 8" w:semiHidden="1" w:unhideWhenUsed="1"/>
     <w:lsdException w:name="index 9" w:semiHidden="1" w:unhideWhenUsed="1"/>
-    <w:lsdException w:name="toc 1" w:semiHidden="1" w:uiPriority="39" w:unhideWhenUsed="1"/>
-    <w:lsdException w:name="toc 2" w:semiHidden="1" w:uiPriority="39" w:unhideWhenUsed="1"/>
-    <w:lsdException w:name="toc 3" w:semiHidden="1" w:uiPriority="39" w:unhideWhenUsed="1"/>
-    <w:lsdException w:name="toc 4" w:semiHidden="1" w:uiPriority="39" w:unhideWhenUsed="1"/>
-    <w:lsdException w:name="toc 5" w:semiHidden="1" w:uiPriority="39" w:unhideWhenUsed="1"/>
-    <w:lsdException w:name="toc 6" w:semiHidden="1" w:uiPriority="39" w:unhideWhenUsed="1"/>
-    <w:lsdException w:name="toc 7" w:semiHidden="1" w:uiPriority="39" w:unhideWhenUsed="1"/>
-    <w:lsdException w:name="toc 8" w:semiHidden="1" w:uiPriority="39" w:unhideWhenUsed="1"/>
-    <w:lsdException w:name="toc 9" w:semiHidden="1" w:uiPriority="39" w:unhideWhenUsed="1"/>
+    <w:lsdException w:name="toc 1" w:uiPriority="39" w:semiHidden="1" w:unhideWhenUsed="1"/>
+    <w:lsdException w:name="toc 2" w:uiPriority="39" w:semiHidden="1" w:unhideWhenUsed="1"/>
+    <w:lsdException w:name="toc 3" w:uiPriority="39" w:semiHidden="1" w:unhideWhenUsed="1"/>
+    <w:lsdException w:name="toc 4" w:uiPriority="39" w:semiHidden="1" w:unhideWhenUsed="1"/>
+    <w:lsdException w:name="toc 5" w:uiPriority="39" w:semiHidden="1" w:unhideWhenUsed="1"/>
+    <w:lsdException w:name="toc 6" w:uiPriority="39" w:semiHidden="1" w:unhideWhenUsed="1"/>
+    <w:lsdException w:name="toc 7" w:uiPriority="39" w:semiHidden="1" w:unhideWhenUsed="1"/>
+    <w:lsdException w:name="toc 8" w:uiPriority="39" w:semiHidden="1" w:unhideWhenUsed="1"/>
+    <w:lsdException w:name="toc 9" w:uiPriority="39" w:semiHidden="1" w:unhideWhenUsed="1"/>
     <w:lsdException w:name="Normal Indent" w:semiHidden="1" w:unhideWhenUsed="1"/>
     <w:lsdException w:name="footnote text" w:semiHidden="1" w:unhideWhenUsed="1"/>
     <w:lsdException w:name="annotation text" w:semiHidden="1" w:unhideWhenUsed="1"/>
     <w:lsdException w:name="header" w:semiHidden="1" w:unhideWhenUsed="1"/>
     <w:lsdException w:name="footer" w:semiHidden="1" w:unhideWhenUsed="1"/>
     <w:lsdException w:name="index heading" w:semiHidden="1" w:unhideWhenUsed="1"/>
-    <w:lsdException w:name="caption" w:semiHidden="1" w:uiPriority="35" w:unhideWhenUsed="1" w:qFormat="1"/>
+    <w:lsdException w:name="caption" w:uiPriority="35" w:semiHidden="1" w:unhideWhenUsed="1" w:qFormat="1"/>
     <w:lsdException w:name="table of figures" w:semiHidden="1" w:unhideWhenUsed="1"/>
     <w:lsdException w:name="envelope address" w:semiHidden="1" w:unhideWhenUsed="1"/>
     <w:lsdException w:name="envelope return" w:semiHidden="1" w:unhideWhenUsed="1"/>
@@ -1055,7 +1249,7 @@
     <w:lsdException w:name="Title" w:uiPriority="10" w:qFormat="1"/>
     <w:lsdException w:name="Closing" w:semiHidden="1" w:unhideWhenUsed="1"/>
     <w:lsdException w:name="Signature" w:semiHidden="1" w:unhideWhenUsed="1"/>
-    <w:lsdException w:name="Default Paragraph Font" w:semiHidden="1" w:uiPriority="1" w:unhideWhenUsed="1"/>
+    <w:lsdException w:name="Default Paragraph Font" w:uiPriority="1" w:semiHidden="1" w:unhideWhenUsed="1"/>
     <w:lsdException w:name="Body Text" w:semiHidden="1" w:unhideWhenUsed="1"/>
     <w:lsdException w:name="Body Text Indent" w:semiHidden="1" w:unhideWhenUsed="1"/>
     <w:lsdException w:name="List Continue" w:semiHidden="1" w:unhideWhenUsed="1"/>
@@ -1255,8 +1449,8 @@
     <w:lsdException w:name="Subtle Reference" w:uiPriority="31" w:qFormat="1"/>
     <w:lsdException w:name="Intense Reference" w:uiPriority="32" w:qFormat="1"/>
     <w:lsdException w:name="Book Title" w:uiPriority="33" w:qFormat="1"/>
-    <w:lsdException w:name="Bibliography" w:semiHidden="1" w:uiPriority="37" w:unhideWhenUsed="1"/>
-    <w:lsdException w:name="TOC Heading" w:semiHidden="1" w:uiPriority="39" w:unhideWhenUsed="1" w:qFormat="1"/>
+    <w:lsdException w:name="Bibliography" w:uiPriority="37" w:semiHidden="1" w:unhideWhenUsed="1"/>
+    <w:lsdException w:name="TOC Heading" w:uiPriority="39" w:semiHidden="1" w:unhideWhenUsed="1" w:qFormat="1"/>
     <w:lsdException w:name="Plain Table 1" w:uiPriority="41"/>
     <w:lsdException w:name="Plain Table 2" w:uiPriority="42"/>
     <w:lsdException w:name="Plain Table 3" w:uiPriority="43"/>
@@ -1366,36 +1560,230 @@
     <w:lsdException w:name="Hashtag" w:semiHidden="1" w:unhideWhenUsed="1"/>
     <w:lsdException w:name="Unresolved Mention" w:semiHidden="1" w:unhideWhenUsed="1"/>
   </w:latentStyles>
-  <w:style w:type="paragraph" w:default="1" w:styleId="Standard">
+  <w:style w:type="paragraph" w:styleId="Normal" w:default="1">
     <w:name w:val="Normal"/>
     <w:qFormat/>
+    <w:pPr>
+      <w:widowControl/>
+      <w:bidi w:val="0"/>
+      <w:spacing w:lineRule="auto" w:line="259" w:before="0" w:after="160"/>
+      <w:jc w:val="left"/>
+    </w:pPr>
+    <w:rPr>
+      <w:rFonts w:ascii="Calibri" w:hAnsi="Calibri" w:eastAsia="新細明體" w:cs="" w:asciiTheme="minorHAnsi" w:cstheme="minorBidi" w:eastAsiaTheme="minorEastAsia" w:hAnsiTheme="minorHAnsi"/>
+      <w:color w:val="auto"/>
+      <w:kern w:val="0"/>
+      <w:sz w:val="22"/>
+      <w:szCs w:val="22"/>
+      <w:lang w:val="de-CH" w:eastAsia="zh-TW" w:bidi="ar-SA"/>
+    </w:rPr>
   </w:style>
-  <w:style w:type="paragraph" w:styleId="berschrift1">
-    <w:name w:val="heading 1"/>
-    <w:basedOn w:val="Standard"/>
-    <w:next w:val="Standard"/>
+  <w:style w:type="paragraph" w:styleId="Heading1">
+    <w:name w:val="Heading 1"/>
+    <w:basedOn w:val="Normal"/>
+    <w:next w:val="Normal"/>
     <w:link w:val="berschrift1Zchn"/>
     <w:uiPriority w:val="9"/>
     <w:qFormat/>
-    <w:rsid w:val="00AE778F"/>
+    <w:rsid w:val="00ae778f"/>
     <w:pPr>
-      <w:keepNext/>
+      <w:keepNext w:val="true"/>
       <w:keepLines/>
       <w:spacing w:before="240" w:after="0"/>
       <w:outlineLvl w:val="0"/>
     </w:pPr>
     <w:rPr>
-      <w:rFonts w:asciiTheme="majorHAnsi" w:eastAsiaTheme="majorEastAsia" w:hAnsiTheme="majorHAnsi" w:cstheme="majorBidi"/>
-      <w:color w:val="2F5496" w:themeColor="accent1" w:themeShade="BF"/>
+      <w:rFonts w:ascii="Calibri Light" w:hAnsi="Calibri Light" w:eastAsia="新細明體" w:cs="" w:asciiTheme="majorHAnsi" w:cstheme="majorBidi" w:eastAsiaTheme="majorEastAsia" w:hAnsiTheme="majorHAnsi"/>
+      <w:color w:val="2F5496" w:themeColor="accent1" w:themeShade="bf"/>
       <w:sz w:val="32"/>
       <w:szCs w:val="32"/>
     </w:rPr>
   </w:style>
-  <w:style w:type="character" w:default="1" w:styleId="Absatz-Standardschriftart">
+  <w:style w:type="character" w:styleId="DefaultParagraphFont" w:default="1">
     <w:name w:val="Default Paragraph Font"/>
     <w:uiPriority w:val="1"/>
     <w:semiHidden/>
     <w:unhideWhenUsed/>
+    <w:qFormat/>
+    <w:rPr/>
+  </w:style>
+  <w:style w:type="character" w:styleId="KopfzeileZchn" w:customStyle="1">
+    <w:name w:val="Kopfzeile Zchn"/>
+    <w:basedOn w:val="DefaultParagraphFont"/>
+    <w:link w:val="Kopfzeile"/>
+    <w:uiPriority w:val="99"/>
+    <w:qFormat/>
+    <w:rsid w:val="00ae778f"/>
+    <w:rPr/>
+  </w:style>
+  <w:style w:type="character" w:styleId="FuzeileZchn" w:customStyle="1">
+    <w:name w:val="Fußzeile Zchn"/>
+    <w:basedOn w:val="DefaultParagraphFont"/>
+    <w:link w:val="Fuzeile"/>
+    <w:uiPriority w:val="99"/>
+    <w:qFormat/>
+    <w:rsid w:val="00ae778f"/>
+    <w:rPr/>
+  </w:style>
+  <w:style w:type="character" w:styleId="Berschrift1Zchn" w:customStyle="1">
+    <w:name w:val="Überschrift 1 Zchn"/>
+    <w:basedOn w:val="DefaultParagraphFont"/>
+    <w:link w:val="berschrift1"/>
+    <w:uiPriority w:val="9"/>
+    <w:qFormat/>
+    <w:rsid w:val="00ae778f"/>
+    <w:rPr>
+      <w:rFonts w:ascii="Calibri Light" w:hAnsi="Calibri Light" w:eastAsia="新細明體" w:cs="" w:asciiTheme="majorHAnsi" w:cstheme="majorBidi" w:eastAsiaTheme="majorEastAsia" w:hAnsiTheme="majorHAnsi"/>
+      <w:color w:val="2F5496" w:themeColor="accent1" w:themeShade="bf"/>
+      <w:sz w:val="32"/>
+      <w:szCs w:val="32"/>
+    </w:rPr>
+  </w:style>
+  <w:style w:type="character" w:styleId="InternetLink">
+    <w:name w:val="Internet Link"/>
+    <w:basedOn w:val="DefaultParagraphFont"/>
+    <w:uiPriority w:val="99"/>
+    <w:unhideWhenUsed/>
+    <w:rsid w:val="006f4f97"/>
+    <w:rPr>
+      <w:color w:val="0563C1" w:themeColor="hyperlink"/>
+      <w:u w:val="single"/>
+    </w:rPr>
+  </w:style>
+  <w:style w:type="character" w:styleId="IndexLink">
+    <w:name w:val="Index Link"/>
+    <w:qFormat/>
+    <w:rPr/>
+  </w:style>
+  <w:style w:type="character" w:styleId="Bullets">
+    <w:name w:val="Bullets"/>
+    <w:qFormat/>
+    <w:rPr>
+      <w:rFonts w:ascii="OpenSymbol" w:hAnsi="OpenSymbol" w:eastAsia="OpenSymbol" w:cs="OpenSymbol"/>
+    </w:rPr>
+  </w:style>
+  <w:style w:type="paragraph" w:styleId="Heading">
+    <w:name w:val="Heading"/>
+    <w:basedOn w:val="Normal"/>
+    <w:next w:val="TextBody"/>
+    <w:qFormat/>
+    <w:pPr>
+      <w:keepNext w:val="true"/>
+      <w:spacing w:before="240" w:after="120"/>
+    </w:pPr>
+    <w:rPr>
+      <w:rFonts w:ascii="Liberation Sans" w:hAnsi="Liberation Sans" w:eastAsia="PingFang SC" w:cs="Arial Unicode MS"/>
+      <w:sz w:val="28"/>
+      <w:szCs w:val="28"/>
+    </w:rPr>
+  </w:style>
+  <w:style w:type="paragraph" w:styleId="TextBody">
+    <w:name w:val="Body Text"/>
+    <w:basedOn w:val="Normal"/>
+    <w:pPr>
+      <w:spacing w:lineRule="auto" w:line="276" w:before="0" w:after="140"/>
+    </w:pPr>
+    <w:rPr/>
+  </w:style>
+  <w:style w:type="paragraph" w:styleId="List">
+    <w:name w:val="List"/>
+    <w:basedOn w:val="TextBody"/>
+    <w:pPr/>
+    <w:rPr>
+      <w:rFonts w:cs="Arial Unicode MS"/>
+    </w:rPr>
+  </w:style>
+  <w:style w:type="paragraph" w:styleId="Caption">
+    <w:name w:val="Caption"/>
+    <w:basedOn w:val="Normal"/>
+    <w:qFormat/>
+    <w:pPr>
+      <w:suppressLineNumbers/>
+      <w:spacing w:before="120" w:after="120"/>
+    </w:pPr>
+    <w:rPr>
+      <w:rFonts w:cs="Arial Unicode MS"/>
+      <w:i/>
+      <w:iCs/>
+      <w:sz w:val="24"/>
+      <w:szCs w:val="24"/>
+    </w:rPr>
+  </w:style>
+  <w:style w:type="paragraph" w:styleId="Index">
+    <w:name w:val="Index"/>
+    <w:basedOn w:val="Normal"/>
+    <w:qFormat/>
+    <w:pPr>
+      <w:suppressLineNumbers/>
+    </w:pPr>
+    <w:rPr>
+      <w:rFonts w:cs="Arial Unicode MS"/>
+    </w:rPr>
+  </w:style>
+  <w:style w:type="paragraph" w:styleId="Header">
+    <w:name w:val="Header"/>
+    <w:basedOn w:val="Normal"/>
+    <w:link w:val="KopfzeileZchn"/>
+    <w:uiPriority w:val="99"/>
+    <w:unhideWhenUsed/>
+    <w:rsid w:val="00ae778f"/>
+    <w:pPr>
+      <w:tabs>
+        <w:tab w:val="clear" w:pos="708"/>
+        <w:tab w:val="center" w:pos="4513" w:leader="none"/>
+        <w:tab w:val="right" w:pos="9026" w:leader="none"/>
+      </w:tabs>
+      <w:spacing w:lineRule="auto" w:line="240" w:before="0" w:after="0"/>
+    </w:pPr>
+    <w:rPr/>
+  </w:style>
+  <w:style w:type="paragraph" w:styleId="Footer">
+    <w:name w:val="Footer"/>
+    <w:basedOn w:val="Normal"/>
+    <w:link w:val="FuzeileZchn"/>
+    <w:uiPriority w:val="99"/>
+    <w:unhideWhenUsed/>
+    <w:rsid w:val="00ae778f"/>
+    <w:pPr>
+      <w:tabs>
+        <w:tab w:val="clear" w:pos="708"/>
+        <w:tab w:val="center" w:pos="4513" w:leader="none"/>
+        <w:tab w:val="right" w:pos="9026" w:leader="none"/>
+      </w:tabs>
+      <w:spacing w:lineRule="auto" w:line="240" w:before="0" w:after="0"/>
+    </w:pPr>
+    <w:rPr/>
+  </w:style>
+  <w:style w:type="paragraph" w:styleId="TOCHeading">
+    <w:name w:val="TOC Heading"/>
+    <w:basedOn w:val="Heading1"/>
+    <w:next w:val="Normal"/>
+    <w:uiPriority w:val="39"/>
+    <w:unhideWhenUsed/>
+    <w:qFormat/>
+    <w:rsid w:val="00ae778f"/>
+    <w:pPr/>
+    <w:rPr/>
+  </w:style>
+  <w:style w:type="paragraph" w:styleId="Contents1">
+    <w:name w:val="TOC 1"/>
+    <w:basedOn w:val="Normal"/>
+    <w:next w:val="Normal"/>
+    <w:autoRedefine/>
+    <w:uiPriority w:val="39"/>
+    <w:unhideWhenUsed/>
+    <w:rsid w:val="006f4f97"/>
+    <w:pPr>
+      <w:spacing w:before="0" w:after="100"/>
+    </w:pPr>
+    <w:rPr/>
+  </w:style>
+  <w:style w:type="numbering" w:styleId="NoList" w:default="1">
+    <w:name w:val="No List"/>
+    <w:uiPriority w:val="99"/>
+    <w:semiHidden/>
+    <w:unhideWhenUsed/>
+    <w:qFormat/>
   </w:style>
   <w:style w:type="table" w:default="1" w:styleId="NormaleTabelle">
     <w:name w:val="Normal Table"/>
@@ -1411,104 +1799,6 @@
         <w:right w:w="108" w:type="dxa"/>
       </w:tblCellMar>
     </w:tblPr>
-  </w:style>
-  <w:style w:type="numbering" w:default="1" w:styleId="KeineListe">
-    <w:name w:val="No List"/>
-    <w:uiPriority w:val="99"/>
-    <w:semiHidden/>
-    <w:unhideWhenUsed/>
-  </w:style>
-  <w:style w:type="paragraph" w:styleId="Kopfzeile">
-    <w:name w:val="header"/>
-    <w:basedOn w:val="Standard"/>
-    <w:link w:val="KopfzeileZchn"/>
-    <w:uiPriority w:val="99"/>
-    <w:unhideWhenUsed/>
-    <w:rsid w:val="00AE778F"/>
-    <w:pPr>
-      <w:tabs>
-        <w:tab w:val="center" w:pos="4513"/>
-        <w:tab w:val="right" w:pos="9026"/>
-      </w:tabs>
-      <w:spacing w:after="0" w:line="240" w:lineRule="auto"/>
-    </w:pPr>
-  </w:style>
-  <w:style w:type="character" w:customStyle="1" w:styleId="KopfzeileZchn">
-    <w:name w:val="Kopfzeile Zchn"/>
-    <w:basedOn w:val="Absatz-Standardschriftart"/>
-    <w:link w:val="Kopfzeile"/>
-    <w:uiPriority w:val="99"/>
-    <w:rsid w:val="00AE778F"/>
-  </w:style>
-  <w:style w:type="paragraph" w:styleId="Fuzeile">
-    <w:name w:val="footer"/>
-    <w:basedOn w:val="Standard"/>
-    <w:link w:val="FuzeileZchn"/>
-    <w:uiPriority w:val="99"/>
-    <w:unhideWhenUsed/>
-    <w:rsid w:val="00AE778F"/>
-    <w:pPr>
-      <w:tabs>
-        <w:tab w:val="center" w:pos="4513"/>
-        <w:tab w:val="right" w:pos="9026"/>
-      </w:tabs>
-      <w:spacing w:after="0" w:line="240" w:lineRule="auto"/>
-    </w:pPr>
-  </w:style>
-  <w:style w:type="character" w:customStyle="1" w:styleId="FuzeileZchn">
-    <w:name w:val="Fußzeile Zchn"/>
-    <w:basedOn w:val="Absatz-Standardschriftart"/>
-    <w:link w:val="Fuzeile"/>
-    <w:uiPriority w:val="99"/>
-    <w:rsid w:val="00AE778F"/>
-  </w:style>
-  <w:style w:type="character" w:customStyle="1" w:styleId="berschrift1Zchn">
-    <w:name w:val="Überschrift 1 Zchn"/>
-    <w:basedOn w:val="Absatz-Standardschriftart"/>
-    <w:link w:val="berschrift1"/>
-    <w:uiPriority w:val="9"/>
-    <w:rsid w:val="00AE778F"/>
-    <w:rPr>
-      <w:rFonts w:asciiTheme="majorHAnsi" w:eastAsiaTheme="majorEastAsia" w:hAnsiTheme="majorHAnsi" w:cstheme="majorBidi"/>
-      <w:color w:val="2F5496" w:themeColor="accent1" w:themeShade="BF"/>
-      <w:sz w:val="32"/>
-      <w:szCs w:val="32"/>
-    </w:rPr>
-  </w:style>
-  <w:style w:type="paragraph" w:styleId="Inhaltsverzeichnisberschrift">
-    <w:name w:val="TOC Heading"/>
-    <w:basedOn w:val="berschrift1"/>
-    <w:next w:val="Standard"/>
-    <w:uiPriority w:val="39"/>
-    <w:unhideWhenUsed/>
-    <w:qFormat/>
-    <w:rsid w:val="00AE778F"/>
-    <w:pPr>
-      <w:outlineLvl w:val="9"/>
-    </w:pPr>
-  </w:style>
-  <w:style w:type="paragraph" w:styleId="Verzeichnis1">
-    <w:name w:val="toc 1"/>
-    <w:basedOn w:val="Standard"/>
-    <w:next w:val="Standard"/>
-    <w:autoRedefine/>
-    <w:uiPriority w:val="39"/>
-    <w:unhideWhenUsed/>
-    <w:rsid w:val="006F4F97"/>
-    <w:pPr>
-      <w:spacing w:after="100"/>
-    </w:pPr>
-  </w:style>
-  <w:style w:type="character" w:styleId="Hyperlink">
-    <w:name w:val="Hyperlink"/>
-    <w:basedOn w:val="Absatz-Standardschriftart"/>
-    <w:uiPriority w:val="99"/>
-    <w:unhideWhenUsed/>
-    <w:rsid w:val="006F4F97"/>
-    <w:rPr>
-      <w:color w:val="0563C1" w:themeColor="hyperlink"/>
-      <w:u w:val="single"/>
-    </w:rPr>
   </w:style>
 </w:styles>
 </file>

</xml_diff>

<commit_message>
Updating Aufgabenstellung von Casino
</commit_message>
<xml_diff>
--- a/Dokumentation/DokumentationIPERKA.docx
+++ b/Dokumentation/DokumentationIPERKA.docx
@@ -22,7 +22,7 @@
                 <wp:positionV relativeFrom="paragraph">
                   <wp:posOffset>-1160145</wp:posOffset>
                 </wp:positionV>
-                <wp:extent cx="1216025" cy="11083290"/>
+                <wp:extent cx="1216660" cy="11083925"/>
                 <wp:effectExtent l="0" t="0" r="24130" b="24765"/>
                 <wp:wrapNone/>
                 <wp:docPr id="1" name="Rechteck 1"/>
@@ -33,7 +33,7 @@
                       <wps:spPr>
                         <a:xfrm>
                           <a:off x="0" y="0"/>
-                          <a:ext cx="1215360" cy="11082600"/>
+                          <a:ext cx="1216080" cy="11083320"/>
                         </a:xfrm>
                         <a:prstGeom prst="rect">
                           <a:avLst/>
@@ -63,7 +63,7 @@
           </mc:Choice>
           <mc:Fallback>
             <w:pict>
-              <v:rect id="shape_0" ID="Rechteck 1" fillcolor="#4472c4" stroked="t" style="position:absolute;margin-left:359.9pt;margin-top:-91.35pt;width:95.65pt;height:872.6pt" wp14:anchorId="3581B75E">
+              <v:rect id="shape_0" ID="Rechteck 1" fillcolor="#4472c4" stroked="t" style="position:absolute;margin-left:359.9pt;margin-top:-91.35pt;width:95.7pt;height:872.65pt" wp14:anchorId="3581B75E">
                 <w10:wrap type="none"/>
                 <v:fill o:detectmouseclick="t" type="solid" color2="#bb8d3b"/>
                 <v:stroke color="#325490" weight="12600" joinstyle="miter" endcap="flat"/>
@@ -129,7 +129,7 @@
           <w:docPartGallery w:val="Table of Contents"/>
           <w:docPartUnique w:val="true"/>
         </w:docPartObj>
-        <w:id w:val="767683104"/>
+        <w:id w:val="804279527"/>
       </w:sdtPr>
       <w:sdtContent>
         <w:p>
@@ -149,7 +149,7 @@
             <w:pStyle w:val="Contents1"/>
             <w:tabs>
               <w:tab w:val="clear" w:pos="708"/>
-              <w:tab w:val="right" w:pos="9016" w:leader="dot"/>
+              <w:tab w:val="right" w:pos="9026" w:leader="dot"/>
             </w:tabs>
             <w:rPr/>
           </w:pPr>
@@ -160,8 +160,6 @@
             <w:rPr>
               <w:webHidden/>
               <w:rStyle w:val="IndexLink"/>
-              <w:b/>
-              <w:vanish w:val="false"/>
             </w:rPr>
             <w:instrText> TOC \z \o "1-3" \u \h</w:instrText>
           </w:r>
@@ -169,58 +167,39 @@
             <w:rPr>
               <w:webHidden/>
               <w:rStyle w:val="IndexLink"/>
-              <w:b/>
-              <w:vanish w:val="false"/>
             </w:rPr>
             <w:fldChar w:fldCharType="separate"/>
           </w:r>
-          <w:hyperlink w:anchor="_Toc5264964">
+          <w:hyperlink w:anchor="__RefHeading___Toc121_1224399101">
             <w:r>
               <w:rPr>
                 <w:webHidden/>
                 <w:rStyle w:val="IndexLink"/>
-                <w:b/>
-                <w:vanish w:val="false"/>
               </w:rPr>
-              <w:t>I</w:t>
+              <w:t>IPERKA: Informieren</w:t>
+              <w:tab/>
+              <w:t>4</w:t>
             </w:r>
-            <w:r>
-              <w:rPr>
-                <w:rStyle w:val="IndexLink"/>
-              </w:rPr>
-              <w:t>PERKA: Informieren</w:t>
-            </w:r>
+          </w:hyperlink>
+        </w:p>
+        <w:p>
+          <w:pPr>
+            <w:pStyle w:val="Contents2"/>
+            <w:tabs>
+              <w:tab w:val="clear" w:pos="8743"/>
+              <w:tab w:val="right" w:pos="9026" w:leader="dot"/>
+            </w:tabs>
+            <w:rPr/>
+          </w:pPr>
+          <w:hyperlink w:anchor="__RefHeading___Toc123_1224399101">
             <w:r>
               <w:rPr>
                 <w:webHidden/>
+                <w:rStyle w:val="IndexLink"/>
               </w:rPr>
-              <w:fldChar w:fldCharType="begin"/>
-            </w:r>
-            <w:r>
-              <w:rPr>
-                <w:webHidden/>
-              </w:rPr>
-              <w:instrText>PAGEREF _Toc5264964 \h</w:instrText>
-            </w:r>
-            <w:r>
-              <w:rPr>
-                <w:webHidden/>
-              </w:rPr>
-              <w:fldChar w:fldCharType="separate"/>
-            </w:r>
-            <w:r>
-              <w:rPr>
-                <w:rStyle w:val="IndexLink"/>
-                <w:vanish w:val="false"/>
-              </w:rPr>
+              <w:t>Aufgabenstellung:</w:t>
               <w:tab/>
-              <w:t>3</w:t>
-            </w:r>
-            <w:r>
-              <w:rPr>
-                <w:webHidden/>
-              </w:rPr>
-              <w:fldChar w:fldCharType="end"/>
+              <w:t>4</w:t>
             </w:r>
           </w:hyperlink>
         </w:p>
@@ -229,63 +208,19 @@
             <w:pStyle w:val="Contents1"/>
             <w:tabs>
               <w:tab w:val="clear" w:pos="708"/>
-              <w:tab w:val="right" w:pos="9016" w:leader="dot"/>
+              <w:tab w:val="right" w:pos="9026" w:leader="dot"/>
             </w:tabs>
             <w:rPr/>
           </w:pPr>
-          <w:hyperlink w:anchor="_Toc5264965">
+          <w:hyperlink w:anchor="__RefHeading___Toc125_1224399101">
             <w:r>
               <w:rPr>
                 <w:webHidden/>
                 <w:rStyle w:val="IndexLink"/>
-                <w:vanish w:val="false"/>
               </w:rPr>
-              <w:t>I</w:t>
-            </w:r>
-            <w:r>
-              <w:rPr>
-                <w:rStyle w:val="IndexLink"/>
-                <w:b/>
-              </w:rPr>
-              <w:t>P</w:t>
-            </w:r>
-            <w:r>
-              <w:rPr>
-                <w:rStyle w:val="IndexLink"/>
-              </w:rPr>
-              <w:t>ERKA: Planung</w:t>
-            </w:r>
-            <w:r>
-              <w:rPr>
-                <w:webHidden/>
-              </w:rPr>
-              <w:fldChar w:fldCharType="begin"/>
-            </w:r>
-            <w:r>
-              <w:rPr>
-                <w:webHidden/>
-              </w:rPr>
-              <w:instrText>PAGEREF _Toc5264965 \h</w:instrText>
-            </w:r>
-            <w:r>
-              <w:rPr>
-                <w:webHidden/>
-              </w:rPr>
-              <w:fldChar w:fldCharType="separate"/>
-            </w:r>
-            <w:r>
-              <w:rPr>
-                <w:rStyle w:val="IndexLink"/>
-                <w:vanish w:val="false"/>
-              </w:rPr>
+              <w:t>IPERKA: Planung</w:t>
               <w:tab/>
-              <w:t>4</w:t>
-            </w:r>
-            <w:r>
-              <w:rPr>
-                <w:webHidden/>
-              </w:rPr>
-              <w:fldChar w:fldCharType="end"/>
+              <w:t>5</w:t>
             </w:r>
           </w:hyperlink>
         </w:p>
@@ -294,63 +229,19 @@
             <w:pStyle w:val="Contents1"/>
             <w:tabs>
               <w:tab w:val="clear" w:pos="708"/>
-              <w:tab w:val="right" w:pos="9016" w:leader="dot"/>
+              <w:tab w:val="right" w:pos="9026" w:leader="dot"/>
             </w:tabs>
             <w:rPr/>
           </w:pPr>
-          <w:hyperlink w:anchor="_Toc5264966">
+          <w:hyperlink w:anchor="__RefHeading___Toc127_1224399101">
             <w:r>
               <w:rPr>
                 <w:webHidden/>
                 <w:rStyle w:val="IndexLink"/>
-                <w:vanish w:val="false"/>
               </w:rPr>
-              <w:t>IP</w:t>
-            </w:r>
-            <w:r>
-              <w:rPr>
-                <w:rStyle w:val="IndexLink"/>
-                <w:b/>
-              </w:rPr>
-              <w:t>E</w:t>
-            </w:r>
-            <w:r>
-              <w:rPr>
-                <w:rStyle w:val="IndexLink"/>
-              </w:rPr>
-              <w:t>RKA: Entscheiden</w:t>
-            </w:r>
-            <w:r>
-              <w:rPr>
-                <w:webHidden/>
-              </w:rPr>
-              <w:fldChar w:fldCharType="begin"/>
-            </w:r>
-            <w:r>
-              <w:rPr>
-                <w:webHidden/>
-              </w:rPr>
-              <w:instrText>PAGEREF _Toc5264966 \h</w:instrText>
-            </w:r>
-            <w:r>
-              <w:rPr>
-                <w:webHidden/>
-              </w:rPr>
-              <w:fldChar w:fldCharType="separate"/>
-            </w:r>
-            <w:r>
-              <w:rPr>
-                <w:rStyle w:val="IndexLink"/>
-                <w:vanish w:val="false"/>
-              </w:rPr>
+              <w:t>IPERKA: Entscheiden</w:t>
               <w:tab/>
-              <w:t>5</w:t>
-            </w:r>
-            <w:r>
-              <w:rPr>
-                <w:webHidden/>
-              </w:rPr>
-              <w:fldChar w:fldCharType="end"/>
+              <w:t>6</w:t>
             </w:r>
           </w:hyperlink>
         </w:p>
@@ -359,63 +250,19 @@
             <w:pStyle w:val="Contents1"/>
             <w:tabs>
               <w:tab w:val="clear" w:pos="708"/>
-              <w:tab w:val="right" w:pos="9016" w:leader="dot"/>
+              <w:tab w:val="right" w:pos="9026" w:leader="dot"/>
             </w:tabs>
             <w:rPr/>
           </w:pPr>
-          <w:hyperlink w:anchor="_Toc5264967">
+          <w:hyperlink w:anchor="__RefHeading___Toc129_1224399101">
             <w:r>
               <w:rPr>
                 <w:webHidden/>
                 <w:rStyle w:val="IndexLink"/>
-                <w:vanish w:val="false"/>
               </w:rPr>
-              <w:t>IPE</w:t>
-            </w:r>
-            <w:r>
-              <w:rPr>
-                <w:rStyle w:val="IndexLink"/>
-                <w:b/>
-              </w:rPr>
-              <w:t>R</w:t>
-            </w:r>
-            <w:r>
-              <w:rPr>
-                <w:rStyle w:val="IndexLink"/>
-              </w:rPr>
-              <w:t>KA: Realisieren</w:t>
-            </w:r>
-            <w:r>
-              <w:rPr>
-                <w:webHidden/>
-              </w:rPr>
-              <w:fldChar w:fldCharType="begin"/>
-            </w:r>
-            <w:r>
-              <w:rPr>
-                <w:webHidden/>
-              </w:rPr>
-              <w:instrText>PAGEREF _Toc5264967 \h</w:instrText>
-            </w:r>
-            <w:r>
-              <w:rPr>
-                <w:webHidden/>
-              </w:rPr>
-              <w:fldChar w:fldCharType="separate"/>
-            </w:r>
-            <w:r>
-              <w:rPr>
-                <w:rStyle w:val="IndexLink"/>
-                <w:vanish w:val="false"/>
-              </w:rPr>
+              <w:t>IPERKA: Realisieren</w:t>
               <w:tab/>
-              <w:t>6</w:t>
-            </w:r>
-            <w:r>
-              <w:rPr>
-                <w:webHidden/>
-              </w:rPr>
-              <w:fldChar w:fldCharType="end"/>
+              <w:t>7</w:t>
             </w:r>
           </w:hyperlink>
         </w:p>
@@ -424,63 +271,19 @@
             <w:pStyle w:val="Contents1"/>
             <w:tabs>
               <w:tab w:val="clear" w:pos="708"/>
-              <w:tab w:val="right" w:pos="9016" w:leader="dot"/>
+              <w:tab w:val="right" w:pos="9026" w:leader="dot"/>
             </w:tabs>
             <w:rPr/>
           </w:pPr>
-          <w:hyperlink w:anchor="_Toc5264968">
+          <w:hyperlink w:anchor="__RefHeading___Toc131_1224399101">
             <w:r>
               <w:rPr>
                 <w:webHidden/>
                 <w:rStyle w:val="IndexLink"/>
-                <w:vanish w:val="false"/>
               </w:rPr>
-              <w:t>IPER</w:t>
-            </w:r>
-            <w:r>
-              <w:rPr>
-                <w:rStyle w:val="IndexLink"/>
-                <w:b/>
-              </w:rPr>
-              <w:t>K</w:t>
-            </w:r>
-            <w:r>
-              <w:rPr>
-                <w:rStyle w:val="IndexLink"/>
-              </w:rPr>
-              <w:t>A: Kontrollieren</w:t>
-            </w:r>
-            <w:r>
-              <w:rPr>
-                <w:webHidden/>
-              </w:rPr>
-              <w:fldChar w:fldCharType="begin"/>
-            </w:r>
-            <w:r>
-              <w:rPr>
-                <w:webHidden/>
-              </w:rPr>
-              <w:instrText>PAGEREF _Toc5264968 \h</w:instrText>
-            </w:r>
-            <w:r>
-              <w:rPr>
-                <w:webHidden/>
-              </w:rPr>
-              <w:fldChar w:fldCharType="separate"/>
-            </w:r>
-            <w:r>
-              <w:rPr>
-                <w:rStyle w:val="IndexLink"/>
-                <w:vanish w:val="false"/>
-              </w:rPr>
+              <w:t>IPERKA: Kontrollieren</w:t>
               <w:tab/>
-              <w:t>7</w:t>
-            </w:r>
-            <w:r>
-              <w:rPr>
-                <w:webHidden/>
-              </w:rPr>
-              <w:fldChar w:fldCharType="end"/>
+              <w:t>8</w:t>
             </w:r>
           </w:hyperlink>
         </w:p>
@@ -489,79 +292,22 @@
             <w:pStyle w:val="Contents1"/>
             <w:tabs>
               <w:tab w:val="clear" w:pos="708"/>
-              <w:tab w:val="right" w:pos="9016" w:leader="dot"/>
+              <w:tab w:val="right" w:pos="9026" w:leader="dot"/>
             </w:tabs>
             <w:rPr/>
           </w:pPr>
-          <w:hyperlink w:anchor="_Toc5264969">
+          <w:hyperlink w:anchor="__RefHeading___Toc133_1224399101">
             <w:r>
               <w:rPr>
                 <w:webHidden/>
                 <w:rStyle w:val="IndexLink"/>
-                <w:vanish w:val="false"/>
               </w:rPr>
-              <w:t>IPERK</w:t>
-            </w:r>
-            <w:r>
-              <w:rPr>
-                <w:rStyle w:val="IndexLink"/>
-                <w:b/>
-              </w:rPr>
-              <w:t>A</w:t>
-            </w:r>
-            <w:r>
-              <w:rPr>
-                <w:rStyle w:val="IndexLink"/>
-              </w:rPr>
-              <w:t>: Auswerten</w:t>
-            </w:r>
-            <w:r>
-              <w:rPr>
-                <w:webHidden/>
-              </w:rPr>
-              <w:fldChar w:fldCharType="begin"/>
-            </w:r>
-            <w:r>
-              <w:rPr>
-                <w:webHidden/>
-              </w:rPr>
-              <w:instrText>PAGEREF _Toc5264969 \h</w:instrText>
-            </w:r>
-            <w:r>
-              <w:rPr>
-                <w:webHidden/>
-              </w:rPr>
-              <w:fldChar w:fldCharType="separate"/>
-            </w:r>
-            <w:r>
-              <w:rPr>
-                <w:rStyle w:val="IndexLink"/>
-                <w:vanish w:val="false"/>
-              </w:rPr>
+              <w:t>IPERKA: Auswerten</w:t>
               <w:tab/>
-              <w:t>8</w:t>
-            </w:r>
-            <w:r>
-              <w:rPr>
-                <w:webHidden/>
-              </w:rPr>
-              <w:fldChar w:fldCharType="end"/>
+              <w:t>9</w:t>
             </w:r>
           </w:hyperlink>
         </w:p>
-        <w:p>
-          <w:pPr>
-            <w:pStyle w:val="Normal"/>
-            <w:rPr/>
-          </w:pPr>
-          <w:r>
-            <w:rPr/>
-          </w:r>
-          <w:r>
-            <w:rPr/>
-            <w:fldChar w:fldCharType="end"/>
-          </w:r>
-        </w:p>
       </w:sdtContent>
     </w:sdt>
     <w:p>
@@ -578,9 +324,106 @@
           <w:sz w:val="28"/>
         </w:rPr>
       </w:r>
-      <w:bookmarkStart w:id="0" w:name="_GoBack"/>
-      <w:bookmarkStart w:id="1" w:name="_GoBack"/>
-      <w:bookmarkEnd w:id="1"/>
+      <w:r>
+        <w:rPr>
+          <w:sz w:val="28"/>
+          <w:rFonts w:cs="Arial" w:ascii="Arial" w:hAnsi="Arial"/>
+        </w:rPr>
+        <w:fldChar w:fldCharType="end"/>
+      </w:r>
+    </w:p>
+    <w:p>
+      <w:pPr>
+        <w:pStyle w:val="Normal"/>
+        <w:rPr>
+          <w:rFonts w:ascii="Arial" w:hAnsi="Arial" w:cs="Arial"/>
+          <w:sz w:val="28"/>
+        </w:rPr>
+      </w:pPr>
+      <w:r>
+        <w:rPr>
+          <w:rFonts w:cs="Arial" w:ascii="Arial" w:hAnsi="Arial"/>
+          <w:sz w:val="28"/>
+        </w:rPr>
+      </w:r>
+    </w:p>
+    <w:p>
+      <w:pPr>
+        <w:pStyle w:val="Normal"/>
+        <w:rPr>
+          <w:rFonts w:ascii="Arial" w:hAnsi="Arial" w:cs="Arial"/>
+          <w:sz w:val="28"/>
+        </w:rPr>
+      </w:pPr>
+      <w:r>
+        <w:rPr>
+          <w:rFonts w:cs="Arial" w:ascii="Arial" w:hAnsi="Arial"/>
+          <w:sz w:val="28"/>
+        </w:rPr>
+      </w:r>
+    </w:p>
+    <w:p>
+      <w:pPr>
+        <w:pStyle w:val="Normal"/>
+        <w:rPr>
+          <w:rFonts w:ascii="Arial" w:hAnsi="Arial" w:cs="Arial"/>
+          <w:sz w:val="28"/>
+        </w:rPr>
+      </w:pPr>
+      <w:r>
+        <w:rPr>
+          <w:rFonts w:cs="Arial" w:ascii="Arial" w:hAnsi="Arial"/>
+          <w:sz w:val="28"/>
+        </w:rPr>
+      </w:r>
+    </w:p>
+    <w:p>
+      <w:pPr>
+        <w:pStyle w:val="Normal"/>
+        <w:rPr>
+          <w:rFonts w:ascii="Arial" w:hAnsi="Arial" w:cs="Arial"/>
+          <w:sz w:val="28"/>
+        </w:rPr>
+      </w:pPr>
+      <w:r>
+        <w:rPr>
+          <w:rFonts w:cs="Arial" w:ascii="Arial" w:hAnsi="Arial"/>
+          <w:sz w:val="28"/>
+        </w:rPr>
+      </w:r>
+    </w:p>
+    <w:p>
+      <w:pPr>
+        <w:pStyle w:val="Normal"/>
+        <w:rPr>
+          <w:rFonts w:ascii="Arial" w:hAnsi="Arial" w:cs="Arial"/>
+          <w:sz w:val="28"/>
+        </w:rPr>
+      </w:pPr>
+      <w:r>
+        <w:rPr>
+          <w:rFonts w:cs="Arial" w:ascii="Arial" w:hAnsi="Arial"/>
+          <w:sz w:val="28"/>
+        </w:rPr>
+      </w:r>
+      <w:r>
+        <w:br w:type="page"/>
+      </w:r>
+    </w:p>
+    <w:p>
+      <w:pPr>
+        <w:pStyle w:val="Normal"/>
+        <w:rPr>
+          <w:rFonts w:ascii="Arial" w:hAnsi="Arial" w:cs="Arial"/>
+          <w:sz w:val="28"/>
+        </w:rPr>
+      </w:pPr>
+      <w:r>
+        <w:rPr>
+          <w:rFonts w:cs="Arial" w:ascii="Arial" w:hAnsi="Arial"/>
+          <w:sz w:val="28"/>
+        </w:rPr>
+      </w:r>
       <w:r>
         <w:br w:type="page"/>
       </w:r>
@@ -590,7 +433,9 @@
         <w:pStyle w:val="Heading1"/>
         <w:rPr/>
       </w:pPr>
-      <w:bookmarkStart w:id="2" w:name="_Toc5264964"/>
+      <w:bookmarkStart w:id="0" w:name="__RefHeading___Toc121_1224399101"/>
+      <w:bookmarkStart w:id="1" w:name="_Toc5264964"/>
+      <w:bookmarkEnd w:id="0"/>
       <w:r>
         <w:rPr>
           <w:b/>
@@ -604,17 +449,84 @@
         </w:rPr>
         <w:t>PERKA: Informieren</w:t>
       </w:r>
+      <w:bookmarkEnd w:id="1"/>
+    </w:p>
+    <w:p>
+      <w:pPr>
+        <w:pStyle w:val="Normal"/>
+        <w:rPr>
+          <w:sz w:val="40"/>
+        </w:rPr>
+      </w:pPr>
+      <w:r>
+        <w:rPr>
+          <w:sz w:val="40"/>
+        </w:rPr>
+      </w:r>
+    </w:p>
+    <w:p>
+      <w:pPr>
+        <w:pStyle w:val="Heading2"/>
+        <w:rPr/>
+      </w:pPr>
+      <w:bookmarkStart w:id="2" w:name="__RefHeading___Toc123_1224399101"/>
       <w:bookmarkEnd w:id="2"/>
-    </w:p>
-    <w:p>
-      <w:pPr>
-        <w:pStyle w:val="Normal"/>
-        <w:rPr>
-          <w:sz w:val="40"/>
-        </w:rPr>
-      </w:pPr>
       <w:r>
         <w:rPr/>
+        <w:t>Aufgabenstellung:</w:t>
+      </w:r>
+    </w:p>
+    <w:p>
+      <w:pPr>
+        <w:pStyle w:val="TextBody"/>
+        <w:rPr/>
+      </w:pPr>
+      <w:r>
+        <w:rPr/>
+      </w:r>
+    </w:p>
+    <w:p>
+      <w:pPr>
+        <w:pStyle w:val="Normal"/>
+        <w:rPr/>
+      </w:pPr>
+      <w:r>
+        <w:rPr>
+          <w:sz w:val="28"/>
+          <w:szCs w:val="28"/>
+        </w:rPr>
+        <w:t>Die Schüler implementieren in Gruppenarbeit ein Casino. Das Casino sollte die Verwaltung, Erstellung und die Validierung von Nutzern / Spielern zulassen. Die Spieler sollten sich über einen Nutzernamen und ein Password registrieren und anmelden können. Ebenfalls sollte der Kontostand der einzelnen Spieler in einer Datenbank mit den anderen Informationen hinterlegt und gespeichert werden. Die einzelnen Schüler implementieren unterschiedliche Spiele aus einer Auswahl. Spiele sollten innerhalb der Gruppe nicht zweifach erstellt werden. Das Casino sollte den Zugang zu den einzelnen Spielen über ein Zentrales Auswahlfenster realiseren.</w:t>
+      </w:r>
+    </w:p>
+    <w:p>
+      <w:pPr>
+        <w:pStyle w:val="Normal"/>
+        <w:rPr>
+          <w:sz w:val="28"/>
+          <w:szCs w:val="28"/>
+        </w:rPr>
+      </w:pPr>
+      <w:r>
+        <w:rPr/>
+      </w:r>
+    </w:p>
+    <w:p>
+      <w:pPr>
+        <w:pStyle w:val="Normal"/>
+        <w:rPr>
+          <w:b/>
+          <w:b/>
+          <w:bCs/>
+        </w:rPr>
+      </w:pPr>
+      <w:r>
+        <w:rPr>
+          <w:b/>
+          <w:bCs/>
+          <w:sz w:val="28"/>
+          <w:szCs w:val="28"/>
+        </w:rPr>
+        <w:t>Gewählte Spieler der Schüler:</w:t>
       </w:r>
     </w:p>
     <w:p>
@@ -622,19 +534,16 @@
         <w:pStyle w:val="Normal"/>
         <w:numPr>
           <w:ilvl w:val="0"/>
-          <w:numId w:val="1"/>
+          <w:numId w:val="2"/>
         </w:numPr>
+        <w:rPr/>
+      </w:pPr>
+      <w:r>
         <w:rPr>
           <w:sz w:val="28"/>
           <w:szCs w:val="28"/>
         </w:rPr>
-      </w:pPr>
-      <w:r>
-        <w:rPr>
-          <w:sz w:val="28"/>
-          <w:szCs w:val="28"/>
-        </w:rPr>
-        <w:t>Informationssammlung aus der Aufgabenstellung</w:t>
+        <w:t xml:space="preserve">Blackjack – </w:t>
       </w:r>
     </w:p>
     <w:p>
@@ -642,99 +551,16 @@
         <w:pStyle w:val="Normal"/>
         <w:numPr>
           <w:ilvl w:val="0"/>
-          <w:numId w:val="1"/>
+          <w:numId w:val="2"/>
         </w:numPr>
+        <w:rPr/>
+      </w:pPr>
+      <w:r>
         <w:rPr>
           <w:sz w:val="28"/>
           <w:szCs w:val="28"/>
         </w:rPr>
-      </w:pPr>
-      <w:r>
-        <w:rPr>
-          <w:sz w:val="28"/>
-          <w:szCs w:val="28"/>
-        </w:rPr>
-        <w:t>Informationsbeschaffung aus User-Stories:</w:t>
-      </w:r>
-    </w:p>
-    <w:p>
-      <w:pPr>
-        <w:pStyle w:val="Normal"/>
-        <w:numPr>
-          <w:ilvl w:val="1"/>
-          <w:numId w:val="1"/>
-        </w:numPr>
-        <w:rPr>
-          <w:sz w:val="28"/>
-          <w:szCs w:val="28"/>
-        </w:rPr>
-      </w:pPr>
-      <w:r>
-        <w:rPr>
-          <w:sz w:val="28"/>
-          <w:szCs w:val="28"/>
-        </w:rPr>
-        <w:t>Baccara</w:t>
-      </w:r>
-    </w:p>
-    <w:p>
-      <w:pPr>
-        <w:pStyle w:val="Normal"/>
-        <w:numPr>
-          <w:ilvl w:val="1"/>
-          <w:numId w:val="1"/>
-        </w:numPr>
-        <w:rPr>
-          <w:sz w:val="28"/>
-          <w:szCs w:val="28"/>
-        </w:rPr>
-      </w:pPr>
-      <w:r>
-        <w:rPr>
-          <w:sz w:val="28"/>
-          <w:szCs w:val="28"/>
-        </w:rPr>
-        <w:t>Blackjack</w:t>
-      </w:r>
-    </w:p>
-    <w:p>
-      <w:pPr>
-        <w:pStyle w:val="Normal"/>
-        <w:numPr>
-          <w:ilvl w:val="1"/>
-          <w:numId w:val="1"/>
-        </w:numPr>
-        <w:rPr>
-          <w:sz w:val="28"/>
-          <w:szCs w:val="28"/>
-        </w:rPr>
-      </w:pPr>
-      <w:r>
-        <w:rPr>
-          <w:sz w:val="28"/>
-          <w:szCs w:val="28"/>
-        </w:rPr>
-        <w:t>Roulette</w:t>
-      </w:r>
-    </w:p>
-    <w:p>
-      <w:pPr>
-        <w:pStyle w:val="Normal"/>
-        <w:numPr>
-          <w:ilvl w:val="1"/>
-          <w:numId w:val="1"/>
-        </w:numPr>
-        <w:rPr>
-          <w:sz w:val="28"/>
-          <w:szCs w:val="28"/>
-        </w:rPr>
-      </w:pPr>
-      <w:r>
-        <w:rPr>
-          <w:sz w:val="28"/>
-          <w:szCs w:val="28"/>
-        </w:rPr>
-        <w:t>Yatzy</w:t>
+        <w:t>Yatzy – Erik Hess</w:t>
       </w:r>
     </w:p>
     <w:p>
@@ -742,19 +568,33 @@
         <w:pStyle w:val="Normal"/>
         <w:numPr>
           <w:ilvl w:val="0"/>
-          <w:numId w:val="1"/>
+          <w:numId w:val="2"/>
         </w:numPr>
+        <w:rPr/>
+      </w:pPr>
+      <w:r>
         <w:rPr>
           <w:sz w:val="28"/>
           <w:szCs w:val="28"/>
         </w:rPr>
+        <w:t>Baccara – Nick Flückiger</w:t>
+      </w:r>
+    </w:p>
+    <w:p>
+      <w:pPr>
+        <w:pStyle w:val="Normal"/>
+        <w:numPr>
+          <w:ilvl w:val="0"/>
+          <w:numId w:val="2"/>
+        </w:numPr>
+        <w:rPr/>
       </w:pPr>
       <w:r>
         <w:rPr>
           <w:sz w:val="28"/>
           <w:szCs w:val="28"/>
         </w:rPr>
-        <w:t>Sammlung von Spiel informationen zu den betreffenden Spielen</w:t>
+        <w:t>Roulette – Lukas Gilgen</w:t>
       </w:r>
       <w:r>
         <w:br w:type="page"/>
@@ -765,7 +605,9 @@
         <w:pStyle w:val="Heading1"/>
         <w:rPr/>
       </w:pPr>
-      <w:bookmarkStart w:id="3" w:name="_Toc5264965"/>
+      <w:bookmarkStart w:id="3" w:name="__RefHeading___Toc125_1224399101"/>
+      <w:bookmarkStart w:id="4" w:name="_Toc5264965"/>
+      <w:bookmarkEnd w:id="3"/>
       <w:r>
         <w:rPr>
           <w:sz w:val="40"/>
@@ -785,7 +627,7 @@
         </w:rPr>
         <w:t>ERKA: Planung</w:t>
       </w:r>
-      <w:bookmarkEnd w:id="3"/>
+      <w:bookmarkEnd w:id="4"/>
       <w:r>
         <w:br w:type="page"/>
       </w:r>
@@ -795,7 +637,9 @@
         <w:pStyle w:val="Heading1"/>
         <w:rPr/>
       </w:pPr>
-      <w:bookmarkStart w:id="4" w:name="_Toc5264966"/>
+      <w:bookmarkStart w:id="5" w:name="__RefHeading___Toc127_1224399101"/>
+      <w:bookmarkStart w:id="6" w:name="_Toc5264966"/>
+      <w:bookmarkEnd w:id="5"/>
       <w:r>
         <w:rPr>
           <w:sz w:val="40"/>
@@ -815,7 +659,7 @@
         </w:rPr>
         <w:t>RKA: Entscheiden</w:t>
       </w:r>
-      <w:bookmarkEnd w:id="4"/>
+      <w:bookmarkEnd w:id="6"/>
       <w:r>
         <w:br w:type="page"/>
       </w:r>
@@ -825,7 +669,9 @@
         <w:pStyle w:val="Heading1"/>
         <w:rPr/>
       </w:pPr>
-      <w:bookmarkStart w:id="5" w:name="_Toc5264967"/>
+      <w:bookmarkStart w:id="7" w:name="__RefHeading___Toc129_1224399101"/>
+      <w:bookmarkStart w:id="8" w:name="_Toc5264967"/>
+      <w:bookmarkEnd w:id="7"/>
       <w:r>
         <w:rPr>
           <w:sz w:val="44"/>
@@ -845,7 +691,7 @@
         </w:rPr>
         <w:t>KA: Realisieren</w:t>
       </w:r>
-      <w:bookmarkEnd w:id="5"/>
+      <w:bookmarkEnd w:id="8"/>
       <w:r>
         <w:br w:type="page"/>
       </w:r>
@@ -855,7 +701,9 @@
         <w:pStyle w:val="Heading1"/>
         <w:rPr/>
       </w:pPr>
-      <w:bookmarkStart w:id="6" w:name="_Toc5264968"/>
+      <w:bookmarkStart w:id="9" w:name="__RefHeading___Toc131_1224399101"/>
+      <w:bookmarkStart w:id="10" w:name="_Toc5264968"/>
+      <w:bookmarkEnd w:id="9"/>
       <w:r>
         <w:rPr>
           <w:sz w:val="40"/>
@@ -875,7 +723,7 @@
         </w:rPr>
         <w:t>A: Kontrollieren</w:t>
       </w:r>
-      <w:bookmarkEnd w:id="6"/>
+      <w:bookmarkEnd w:id="10"/>
       <w:r>
         <w:br w:type="page"/>
       </w:r>
@@ -885,7 +733,9 @@
         <w:pStyle w:val="Heading1"/>
         <w:rPr/>
       </w:pPr>
-      <w:bookmarkStart w:id="7" w:name="_Toc5264969"/>
+      <w:bookmarkStart w:id="11" w:name="__RefHeading___Toc133_1224399101"/>
+      <w:bookmarkStart w:id="12" w:name="_Toc5264969"/>
+      <w:bookmarkEnd w:id="11"/>
       <w:r>
         <w:rPr>
           <w:sz w:val="40"/>
@@ -905,7 +755,73 @@
         </w:rPr>
         <w:t>: Auswerten</w:t>
       </w:r>
-      <w:bookmarkEnd w:id="7"/>
+      <w:bookmarkEnd w:id="12"/>
+      <w:r>
+        <w:br w:type="page"/>
+      </w:r>
+    </w:p>
+    <w:p>
+      <w:pPr>
+        <w:pStyle w:val="Normal"/>
+        <w:rPr>
+          <w:sz w:val="40"/>
+        </w:rPr>
+      </w:pPr>
+      <w:r>
+        <w:rPr/>
+      </w:r>
+      <w:r>
+        <w:br w:type="page"/>
+      </w:r>
+    </w:p>
+    <w:p>
+      <w:pPr>
+        <w:pStyle w:val="Normal"/>
+        <w:rPr>
+          <w:sz w:val="40"/>
+        </w:rPr>
+      </w:pPr>
+      <w:r>
+        <w:rPr/>
+      </w:r>
+      <w:r>
+        <w:br w:type="page"/>
+      </w:r>
+    </w:p>
+    <w:p>
+      <w:pPr>
+        <w:pStyle w:val="Normal"/>
+        <w:rPr/>
+      </w:pPr>
+      <w:r>
+        <w:rPr>
+          <w:sz w:val="40"/>
+        </w:rPr>
+        <w:t>Arbeitsjournal:</w:t>
+      </w:r>
+    </w:p>
+    <w:p>
+      <w:pPr>
+        <w:pStyle w:val="Normal"/>
+        <w:rPr>
+          <w:sz w:val="40"/>
+        </w:rPr>
+      </w:pPr>
+      <w:r>
+        <w:rPr/>
+      </w:r>
+    </w:p>
+    <w:p>
+      <w:pPr>
+        <w:pStyle w:val="Normal"/>
+        <w:spacing w:before="0" w:after="160"/>
+        <w:rPr>
+          <w:sz w:val="40"/>
+        </w:rPr>
+      </w:pPr>
+      <w:r>
+        <w:rPr/>
+      </w:r>
     </w:p>
     <w:sectPr>
       <w:type w:val="nextPage"/>
@@ -925,6 +841,99 @@
   <w:abstractNum w:abstractNumId="1">
     <w:lvl w:ilvl="0">
       <w:start w:val="1"/>
+      <w:numFmt w:val="none"/>
+      <w:suff w:val="nothing"/>
+      <w:lvlText w:val=""/>
+      <w:lvlJc w:val="left"/>
+      <w:pPr>
+        <w:ind w:left="0" w:hanging="0"/>
+      </w:pPr>
+    </w:lvl>
+    <w:lvl w:ilvl="1">
+      <w:start w:val="1"/>
+      <w:pStyle w:val="Heading2"/>
+      <w:numFmt w:val="none"/>
+      <w:suff w:val="nothing"/>
+      <w:lvlText w:val=""/>
+      <w:lvlJc w:val="left"/>
+      <w:pPr>
+        <w:ind w:left="0" w:hanging="0"/>
+      </w:pPr>
+    </w:lvl>
+    <w:lvl w:ilvl="2">
+      <w:start w:val="1"/>
+      <w:numFmt w:val="none"/>
+      <w:suff w:val="nothing"/>
+      <w:lvlText w:val=""/>
+      <w:lvlJc w:val="left"/>
+      <w:pPr>
+        <w:ind w:left="0" w:hanging="0"/>
+      </w:pPr>
+    </w:lvl>
+    <w:lvl w:ilvl="3">
+      <w:start w:val="1"/>
+      <w:numFmt w:val="none"/>
+      <w:suff w:val="nothing"/>
+      <w:lvlText w:val=""/>
+      <w:lvlJc w:val="left"/>
+      <w:pPr>
+        <w:ind w:left="0" w:hanging="0"/>
+      </w:pPr>
+    </w:lvl>
+    <w:lvl w:ilvl="4">
+      <w:start w:val="1"/>
+      <w:numFmt w:val="none"/>
+      <w:suff w:val="nothing"/>
+      <w:lvlText w:val=""/>
+      <w:lvlJc w:val="left"/>
+      <w:pPr>
+        <w:ind w:left="0" w:hanging="0"/>
+      </w:pPr>
+    </w:lvl>
+    <w:lvl w:ilvl="5">
+      <w:start w:val="1"/>
+      <w:numFmt w:val="none"/>
+      <w:suff w:val="nothing"/>
+      <w:lvlText w:val=""/>
+      <w:lvlJc w:val="left"/>
+      <w:pPr>
+        <w:ind w:left="0" w:hanging="0"/>
+      </w:pPr>
+    </w:lvl>
+    <w:lvl w:ilvl="6">
+      <w:start w:val="1"/>
+      <w:numFmt w:val="none"/>
+      <w:suff w:val="nothing"/>
+      <w:lvlText w:val=""/>
+      <w:lvlJc w:val="left"/>
+      <w:pPr>
+        <w:ind w:left="0" w:hanging="0"/>
+      </w:pPr>
+    </w:lvl>
+    <w:lvl w:ilvl="7">
+      <w:start w:val="1"/>
+      <w:numFmt w:val="none"/>
+      <w:suff w:val="nothing"/>
+      <w:lvlText w:val=""/>
+      <w:lvlJc w:val="left"/>
+      <w:pPr>
+        <w:ind w:left="0" w:hanging="0"/>
+      </w:pPr>
+    </w:lvl>
+    <w:lvl w:ilvl="8">
+      <w:start w:val="1"/>
+      <w:numFmt w:val="none"/>
+      <w:suff w:val="nothing"/>
+      <w:lvlText w:val=""/>
+      <w:lvlJc w:val="left"/>
+      <w:pPr>
+        <w:ind w:left="0" w:hanging="0"/>
+      </w:pPr>
+    </w:lvl>
+  </w:abstractNum>
+  <w:abstractNum w:abstractNumId="2">
+    <w:lvl w:ilvl="0">
+      <w:start w:val="1"/>
       <w:numFmt w:val="bullet"/>
       <w:lvlText w:val=""/>
       <w:lvlJc w:val="left"/>
@@ -1066,98 +1075,6 @@
         <w:rFonts w:ascii="OpenSymbol" w:hAnsi="OpenSymbol" w:cs="OpenSymbol" w:hint="default"/>
         <w:rFonts w:cs="OpenSymbol"/>
       </w:rPr>
-    </w:lvl>
-  </w:abstractNum>
-  <w:abstractNum w:abstractNumId="2">
-    <w:lvl w:ilvl="0">
-      <w:start w:val="1"/>
-      <w:numFmt w:val="none"/>
-      <w:suff w:val="nothing"/>
-      <w:lvlText w:val=""/>
-      <w:lvlJc w:val="left"/>
-      <w:pPr>
-        <w:ind w:left="0" w:hanging="0"/>
-      </w:pPr>
-    </w:lvl>
-    <w:lvl w:ilvl="1">
-      <w:start w:val="1"/>
-      <w:numFmt w:val="none"/>
-      <w:suff w:val="nothing"/>
-      <w:lvlText w:val=""/>
-      <w:lvlJc w:val="left"/>
-      <w:pPr>
-        <w:ind w:left="0" w:hanging="0"/>
-      </w:pPr>
-    </w:lvl>
-    <w:lvl w:ilvl="2">
-      <w:start w:val="1"/>
-      <w:numFmt w:val="none"/>
-      <w:suff w:val="nothing"/>
-      <w:lvlText w:val=""/>
-      <w:lvlJc w:val="left"/>
-      <w:pPr>
-        <w:ind w:left="0" w:hanging="0"/>
-      </w:pPr>
-    </w:lvl>
-    <w:lvl w:ilvl="3">
-      <w:start w:val="1"/>
-      <w:numFmt w:val="none"/>
-      <w:suff w:val="nothing"/>
-      <w:lvlText w:val=""/>
-      <w:lvlJc w:val="left"/>
-      <w:pPr>
-        <w:ind w:left="0" w:hanging="0"/>
-      </w:pPr>
-    </w:lvl>
-    <w:lvl w:ilvl="4">
-      <w:start w:val="1"/>
-      <w:numFmt w:val="none"/>
-      <w:suff w:val="nothing"/>
-      <w:lvlText w:val=""/>
-      <w:lvlJc w:val="left"/>
-      <w:pPr>
-        <w:ind w:left="0" w:hanging="0"/>
-      </w:pPr>
-    </w:lvl>
-    <w:lvl w:ilvl="5">
-      <w:start w:val="1"/>
-      <w:numFmt w:val="none"/>
-      <w:suff w:val="nothing"/>
-      <w:lvlText w:val=""/>
-      <w:lvlJc w:val="left"/>
-      <w:pPr>
-        <w:ind w:left="0" w:hanging="0"/>
-      </w:pPr>
-    </w:lvl>
-    <w:lvl w:ilvl="6">
-      <w:start w:val="1"/>
-      <w:numFmt w:val="none"/>
-      <w:suff w:val="nothing"/>
-      <w:lvlText w:val=""/>
-      <w:lvlJc w:val="left"/>
-      <w:pPr>
-        <w:ind w:left="0" w:hanging="0"/>
-      </w:pPr>
-    </w:lvl>
-    <w:lvl w:ilvl="7">
-      <w:start w:val="1"/>
-      <w:numFmt w:val="none"/>
-      <w:suff w:val="nothing"/>
-      <w:lvlText w:val=""/>
-      <w:lvlJc w:val="left"/>
-      <w:pPr>
-        <w:ind w:left="0" w:hanging="0"/>
-      </w:pPr>
-    </w:lvl>
-    <w:lvl w:ilvl="8">
-      <w:start w:val="1"/>
-      <w:numFmt w:val="none"/>
-      <w:suff w:val="nothing"/>
-      <w:lvlText w:val=""/>
-      <w:lvlJc w:val="left"/>
-      <w:pPr>
-        <w:ind w:left="0" w:hanging="0"/>
-      </w:pPr>
     </w:lvl>
   </w:abstractNum>
   <w:num w:numId="1">
@@ -1599,6 +1516,26 @@
       <w:szCs w:val="32"/>
     </w:rPr>
   </w:style>
+  <w:style w:type="paragraph" w:styleId="Heading2">
+    <w:name w:val="Heading 2"/>
+    <w:basedOn w:val="Heading"/>
+    <w:next w:val="TextBody"/>
+    <w:qFormat/>
+    <w:pPr>
+      <w:numPr>
+        <w:ilvl w:val="1"/>
+        <w:numId w:val="1"/>
+      </w:numPr>
+      <w:spacing w:before="200" w:after="120"/>
+      <w:outlineLvl w:val="1"/>
+    </w:pPr>
+    <w:rPr>
+      <w:b/>
+      <w:bCs/>
+      <w:sz w:val="32"/>
+      <w:szCs w:val="32"/>
+    </w:rPr>
+  </w:style>
   <w:style w:type="character" w:styleId="DefaultParagraphFont" w:default="1">
     <w:name w:val="Default Paragraph Font"/>
     <w:uiPriority w:val="1"/>
@@ -1660,6 +1597,71 @@
     <w:qFormat/>
     <w:rPr>
       <w:rFonts w:ascii="OpenSymbol" w:hAnsi="OpenSymbol" w:eastAsia="OpenSymbol" w:cs="OpenSymbol"/>
+    </w:rPr>
+  </w:style>
+  <w:style w:type="character" w:styleId="ListLabel1">
+    <w:name w:val="ListLabel 1"/>
+    <w:qFormat/>
+    <w:rPr>
+      <w:rFonts w:cs="OpenSymbol"/>
+      <w:sz w:val="28"/>
+    </w:rPr>
+  </w:style>
+  <w:style w:type="character" w:styleId="ListLabel2">
+    <w:name w:val="ListLabel 2"/>
+    <w:qFormat/>
+    <w:rPr>
+      <w:rFonts w:cs="OpenSymbol"/>
+      <w:sz w:val="28"/>
+    </w:rPr>
+  </w:style>
+  <w:style w:type="character" w:styleId="ListLabel3">
+    <w:name w:val="ListLabel 3"/>
+    <w:qFormat/>
+    <w:rPr>
+      <w:rFonts w:cs="OpenSymbol"/>
+    </w:rPr>
+  </w:style>
+  <w:style w:type="character" w:styleId="ListLabel4">
+    <w:name w:val="ListLabel 4"/>
+    <w:qFormat/>
+    <w:rPr>
+      <w:rFonts w:cs="OpenSymbol"/>
+    </w:rPr>
+  </w:style>
+  <w:style w:type="character" w:styleId="ListLabel5">
+    <w:name w:val="ListLabel 5"/>
+    <w:qFormat/>
+    <w:rPr>
+      <w:rFonts w:cs="OpenSymbol"/>
+    </w:rPr>
+  </w:style>
+  <w:style w:type="character" w:styleId="ListLabel6">
+    <w:name w:val="ListLabel 6"/>
+    <w:qFormat/>
+    <w:rPr>
+      <w:rFonts w:cs="OpenSymbol"/>
+    </w:rPr>
+  </w:style>
+  <w:style w:type="character" w:styleId="ListLabel7">
+    <w:name w:val="ListLabel 7"/>
+    <w:qFormat/>
+    <w:rPr>
+      <w:rFonts w:cs="OpenSymbol"/>
+    </w:rPr>
+  </w:style>
+  <w:style w:type="character" w:styleId="ListLabel8">
+    <w:name w:val="ListLabel 8"/>
+    <w:qFormat/>
+    <w:rPr>
+      <w:rFonts w:cs="OpenSymbol"/>
+    </w:rPr>
+  </w:style>
+  <w:style w:type="character" w:styleId="ListLabel9">
+    <w:name w:val="ListLabel 9"/>
+    <w:qFormat/>
+    <w:rPr>
+      <w:rFonts w:cs="OpenSymbol"/>
     </w:rPr>
   </w:style>
   <w:style w:type="paragraph" w:styleId="Heading">
@@ -1775,6 +1777,18 @@
     <w:rsid w:val="006f4f97"/>
     <w:pPr>
       <w:spacing w:before="0" w:after="100"/>
+    </w:pPr>
+    <w:rPr/>
+  </w:style>
+  <w:style w:type="paragraph" w:styleId="Contents2">
+    <w:name w:val="TOC 2"/>
+    <w:basedOn w:val="Index"/>
+    <w:pPr>
+      <w:tabs>
+        <w:tab w:val="clear" w:pos="708"/>
+        <w:tab w:val="right" w:pos="8743" w:leader="dot"/>
+      </w:tabs>
+      <w:ind w:left="283" w:hanging="0"/>
     </w:pPr>
     <w:rPr/>
   </w:style>

</xml_diff>

<commit_message>
Update der User-Stories der einzelnen Spiele
</commit_message>
<xml_diff>
--- a/Dokumentation/DokumentationIPERKA.docx
+++ b/Dokumentation/DokumentationIPERKA.docx
@@ -94,56 +94,16 @@
           <w:rFonts w:ascii="Arial" w:hAnsi="Arial" w:cs="Arial"/>
           <w:sz w:val="28"/>
         </w:rPr>
-        <w:t xml:space="preserve">Von Lukas Gilgen, Nick </w:t>
-      </w:r>
-      <w:proofErr w:type="spellStart"/>
+        <w:t xml:space="preserve">Von Lukas Gilgen, Nick Flückiger, Erik Hess und </w:t>
+      </w:r>
       <w:r>
         <w:rPr>
           <w:rFonts w:ascii="Arial" w:hAnsi="Arial" w:cs="Arial"/>
           <w:sz w:val="28"/>
         </w:rPr>
-        <w:t>Flückiger</w:t>
-      </w:r>
-      <w:proofErr w:type="spellEnd"/>
-      <w:r>
-        <w:rPr>
-          <w:rFonts w:ascii="Arial" w:hAnsi="Arial" w:cs="Arial"/>
-          <w:sz w:val="28"/>
-        </w:rPr>
-        <w:t xml:space="preserve">, Erik Hess und </w:t>
-      </w:r>
-      <w:r>
-        <w:rPr>
-          <w:rFonts w:ascii="Arial" w:hAnsi="Arial" w:cs="Arial"/>
-          <w:sz w:val="28"/>
-        </w:rPr>
         <w:br/>
-      </w:r>
-      <w:proofErr w:type="spellStart"/>
-      <w:r>
-        <w:rPr>
-          <w:rFonts w:ascii="Arial" w:hAnsi="Arial" w:cs="Arial"/>
-          <w:sz w:val="28"/>
-        </w:rPr>
-        <w:t>Albion</w:t>
-      </w:r>
-      <w:proofErr w:type="spellEnd"/>
-      <w:r>
-        <w:rPr>
-          <w:rFonts w:ascii="Arial" w:hAnsi="Arial" w:cs="Arial"/>
-          <w:sz w:val="28"/>
-        </w:rPr>
-        <w:t xml:space="preserve"> </w:t>
-      </w:r>
-      <w:proofErr w:type="spellStart"/>
-      <w:r>
-        <w:rPr>
-          <w:rFonts w:ascii="Arial" w:hAnsi="Arial" w:cs="Arial"/>
-          <w:sz w:val="28"/>
-        </w:rPr>
-        <w:t>Spahija</w:t>
-      </w:r>
-      <w:proofErr w:type="spellEnd"/>
+        <w:t>Albion Spahija</w:t>
+      </w:r>
     </w:p>
     <w:p>
       <w:pPr>
@@ -182,7 +142,7 @@
       <w:sdtContent>
         <w:p>
           <w:pPr>
-            <w:pStyle w:val="Inhaltsverzeichnisberschrift"/>
+            <w:pStyle w:val="TOCHeading"/>
           </w:pPr>
           <w:r>
             <w:rPr>
@@ -193,7 +153,7 @@
         </w:p>
         <w:p>
           <w:pPr>
-            <w:pStyle w:val="Verzeichnis1"/>
+            <w:pStyle w:val="TOC1"/>
             <w:tabs>
               <w:tab w:val="right" w:leader="dot" w:pos="9026"/>
             </w:tabs>
@@ -234,7 +194,7 @@
         </w:p>
         <w:p>
           <w:pPr>
-            <w:pStyle w:val="Verzeichnis2"/>
+            <w:pStyle w:val="TOC2"/>
             <w:tabs>
               <w:tab w:val="clear" w:pos="8743"/>
               <w:tab w:val="right" w:leader="dot" w:pos="9026"/>
@@ -260,7 +220,7 @@
         </w:p>
         <w:p>
           <w:pPr>
-            <w:pStyle w:val="Verzeichnis1"/>
+            <w:pStyle w:val="TOC1"/>
             <w:tabs>
               <w:tab w:val="right" w:leader="dot" w:pos="9026"/>
             </w:tabs>
@@ -285,7 +245,7 @@
         </w:p>
         <w:p>
           <w:pPr>
-            <w:pStyle w:val="Verzeichnis1"/>
+            <w:pStyle w:val="TOC1"/>
             <w:tabs>
               <w:tab w:val="right" w:leader="dot" w:pos="9026"/>
             </w:tabs>
@@ -310,7 +270,7 @@
         </w:p>
         <w:p>
           <w:pPr>
-            <w:pStyle w:val="Verzeichnis1"/>
+            <w:pStyle w:val="TOC1"/>
             <w:tabs>
               <w:tab w:val="right" w:leader="dot" w:pos="9026"/>
             </w:tabs>
@@ -335,7 +295,7 @@
         </w:p>
         <w:p>
           <w:pPr>
-            <w:pStyle w:val="Verzeichnis1"/>
+            <w:pStyle w:val="TOC1"/>
             <w:tabs>
               <w:tab w:val="right" w:leader="dot" w:pos="9026"/>
             </w:tabs>
@@ -360,7 +320,7 @@
         </w:p>
         <w:p>
           <w:pPr>
-            <w:pStyle w:val="Verzeichnis1"/>
+            <w:pStyle w:val="TOC1"/>
             <w:tabs>
               <w:tab w:val="right" w:leader="dot" w:pos="9026"/>
             </w:tabs>
@@ -457,7 +417,7 @@
     </w:p>
     <w:p>
       <w:pPr>
-        <w:pStyle w:val="berschrift1"/>
+        <w:pStyle w:val="Heading1"/>
       </w:pPr>
       <w:bookmarkStart w:id="0" w:name="__RefHeading___Toc121_1224399101"/>
       <w:bookmarkStart w:id="1" w:name="_Toc5264964"/>
@@ -487,7 +447,7 @@
     </w:p>
     <w:p>
       <w:pPr>
-        <w:pStyle w:val="berschrift2"/>
+        <w:pStyle w:val="Heading2"/>
       </w:pPr>
       <w:bookmarkStart w:id="2" w:name="__RefHeading___Toc123_1224399101"/>
       <w:bookmarkEnd w:id="2"/>
@@ -497,7 +457,7 @@
     </w:p>
     <w:p>
       <w:pPr>
-        <w:pStyle w:val="Textkrper"/>
+        <w:pStyle w:val="BodyText"/>
       </w:pPr>
     </w:p>
     <w:p>
@@ -506,38 +466,31 @@
           <w:sz w:val="28"/>
           <w:szCs w:val="28"/>
         </w:rPr>
-        <w:t>Die Schüler implementieren in Gruppenarbeit ein Casino. Das Casino sollte die Verwaltung, Erstellung und die Validierung von Nutzern / Spielern zulassen. Die Spieler sollten sich über einen Nutzernamen und ein Password registrieren und anmelden können. Ebe</w:t>
+        <w:t xml:space="preserve">Die Schüler implementieren in Gruppenarbeit ein Casino. Das Casino sollte die Verwaltung, Erstellung und die Validierung von Nutzern / Spielern zulassen. Die Spieler sollten sich über einen Nutzernamen und ein Password registrieren und anmelden können. Ebenfalls sollte der Kontostand der einzelnen Spieler in einer Datenbank mit den anderen Informationen hinterlegt und gespeichert werden. Die einzelnen Schüler implementieren unterschiedliche Spiele aus einer Auswahl. Spiele sollten innerhalb der Gruppe nicht zweifach erstellt werden. Das Casino sollte den Zugang zu den einzelnen Spielen über ein Zentrales Auswahlfenster </w:t>
       </w:r>
       <w:r>
         <w:rPr>
           <w:sz w:val="28"/>
           <w:szCs w:val="28"/>
         </w:rPr>
-        <w:t>nfalls sollte der Kontostand der einzelnen Spieler in einer Datenbank mit den anderen Informationen hinterlegt und gespeichert werden. Die einzelnen Schüler implementieren unterschiedliche Spiele aus einer Auswahl. Spiele sollten innerhalb der Gruppe nicht</w:t>
+        <w:t>realisieren</w:t>
       </w:r>
       <w:r>
         <w:rPr>
           <w:sz w:val="28"/>
           <w:szCs w:val="28"/>
         </w:rPr>
-        <w:t xml:space="preserve"> zweifach erstellt werden. Das Casino sollte den Zugang zu den einzelnen Spielen über ein Zentrales Auswahlfenster </w:t>
-      </w:r>
-      <w:proofErr w:type="spellStart"/>
+        <w:t>.</w:t>
+      </w:r>
       <w:r>
         <w:rPr>
           <w:sz w:val="28"/>
           <w:szCs w:val="28"/>
         </w:rPr>
-        <w:t>realiseren</w:t>
-      </w:r>
-      <w:proofErr w:type="spellEnd"/>
-      <w:r>
-        <w:rPr>
-          <w:sz w:val="28"/>
-          <w:szCs w:val="28"/>
-        </w:rPr>
-        <w:t>.</w:t>
-      </w:r>
+        <w:t xml:space="preserve"> Die Spiele sollen nach den Vorgaben in der User-Stories der einzelnen Spiele implementiert werden. Diese sind im Ordner: User-Stories zufinden.</w:t>
+      </w:r>
+      <w:bookmarkStart w:id="3" w:name="_GoBack"/>
+      <w:bookmarkEnd w:id="3"/>
     </w:p>
     <w:p>
       <w:pPr>
@@ -576,26 +529,8 @@
           <w:sz w:val="28"/>
           <w:szCs w:val="28"/>
         </w:rPr>
-        <w:t xml:space="preserve">Blackjack – </w:t>
-      </w:r>
-      <w:proofErr w:type="spellStart"/>
-      <w:r>
-        <w:rPr>
-          <w:sz w:val="28"/>
-          <w:szCs w:val="28"/>
-        </w:rPr>
-        <w:t>Albi</w:t>
-      </w:r>
-      <w:bookmarkStart w:id="3" w:name="_GoBack"/>
-      <w:bookmarkEnd w:id="3"/>
-      <w:r>
-        <w:rPr>
-          <w:sz w:val="28"/>
-          <w:szCs w:val="28"/>
-        </w:rPr>
-        <w:t>on</w:t>
-      </w:r>
-      <w:proofErr w:type="spellEnd"/>
+        <w:t>Blackjack – Albion</w:t>
+      </w:r>
       <w:r>
         <w:rPr>
           <w:rFonts w:ascii="Arial" w:hAnsi="Arial" w:cs="Arial"/>
@@ -603,7 +538,6 @@
         </w:rPr>
         <w:t xml:space="preserve"> </w:t>
       </w:r>
-      <w:proofErr w:type="spellStart"/>
       <w:r>
         <w:rPr>
           <w:rFonts w:asciiTheme="majorHAnsi" w:hAnsiTheme="majorHAnsi" w:cstheme="majorHAnsi"/>
@@ -611,7 +545,6 @@
         </w:rPr>
         <w:t>Spahija</w:t>
       </w:r>
-      <w:proofErr w:type="spellEnd"/>
     </w:p>
     <w:p>
       <w:pPr>
@@ -620,21 +553,12 @@
           <w:numId w:val="2"/>
         </w:numPr>
       </w:pPr>
-      <w:proofErr w:type="spellStart"/>
       <w:r>
         <w:rPr>
           <w:sz w:val="28"/>
           <w:szCs w:val="28"/>
         </w:rPr>
-        <w:t>Yatzy</w:t>
-      </w:r>
-      <w:proofErr w:type="spellEnd"/>
-      <w:r>
-        <w:rPr>
-          <w:sz w:val="28"/>
-          <w:szCs w:val="28"/>
-        </w:rPr>
-        <w:t xml:space="preserve"> – Erik Hess</w:t>
+        <w:t>Yatzy – Erik Hess</w:t>
       </w:r>
     </w:p>
     <w:p>
@@ -649,17 +573,8 @@
           <w:sz w:val="28"/>
           <w:szCs w:val="28"/>
         </w:rPr>
-        <w:t xml:space="preserve">Baccara – Nick </w:t>
-      </w:r>
-      <w:proofErr w:type="spellStart"/>
-      <w:r>
-        <w:rPr>
-          <w:sz w:val="28"/>
-          <w:szCs w:val="28"/>
-        </w:rPr>
-        <w:t>Flückiger</w:t>
-      </w:r>
-      <w:proofErr w:type="spellEnd"/>
+        <w:t>Baccara – Nick Flückiger</w:t>
+      </w:r>
     </w:p>
     <w:p>
       <w:pPr>
@@ -681,7 +596,7 @@
     </w:p>
     <w:p>
       <w:pPr>
-        <w:pStyle w:val="berschrift1"/>
+        <w:pStyle w:val="Heading1"/>
       </w:pPr>
       <w:bookmarkStart w:id="4" w:name="__RefHeading___Toc125_1224399101"/>
       <w:bookmarkStart w:id="5" w:name="_Toc5264965"/>
@@ -704,13 +619,7 @@
         <w:rPr>
           <w:sz w:val="40"/>
         </w:rPr>
-        <w:t xml:space="preserve">ERKA: </w:t>
-      </w:r>
-      <w:r>
-        <w:rPr>
-          <w:sz w:val="40"/>
-        </w:rPr>
-        <w:t>Planung</w:t>
+        <w:t>ERKA: Planung</w:t>
       </w:r>
       <w:bookmarkEnd w:id="5"/>
       <w:r>
@@ -719,7 +628,7 @@
     </w:p>
     <w:p>
       <w:pPr>
-        <w:pStyle w:val="berschrift1"/>
+        <w:pStyle w:val="Heading1"/>
       </w:pPr>
       <w:bookmarkStart w:id="6" w:name="__RefHeading___Toc127_1224399101"/>
       <w:bookmarkStart w:id="7" w:name="_Toc5264966"/>
@@ -751,7 +660,7 @@
     </w:p>
     <w:p>
       <w:pPr>
-        <w:pStyle w:val="berschrift1"/>
+        <w:pStyle w:val="Heading1"/>
       </w:pPr>
       <w:bookmarkStart w:id="8" w:name="__RefHeading___Toc129_1224399101"/>
       <w:bookmarkStart w:id="9" w:name="_Toc5264967"/>
@@ -783,7 +692,7 @@
     </w:p>
     <w:p>
       <w:pPr>
-        <w:pStyle w:val="berschrift1"/>
+        <w:pStyle w:val="Heading1"/>
       </w:pPr>
       <w:bookmarkStart w:id="10" w:name="__RefHeading___Toc131_1224399101"/>
       <w:bookmarkStart w:id="11" w:name="_Toc5264968"/>
@@ -815,7 +724,7 @@
     </w:p>
     <w:p>
       <w:pPr>
-        <w:pStyle w:val="berschrift1"/>
+        <w:pStyle w:val="Heading1"/>
       </w:pPr>
       <w:bookmarkStart w:id="12" w:name="__RefHeading___Toc133_1224399101"/>
       <w:bookmarkStart w:id="13" w:name="_Toc5264969"/>
@@ -920,7 +829,7 @@
     <w:lvl w:ilvl="1">
       <w:start w:val="1"/>
       <w:numFmt w:val="none"/>
-      <w:pStyle w:val="berschrift2"/>
+      <w:pStyle w:val="Heading2"/>
       <w:suff w:val="nothing"/>
       <w:lvlText w:val=""/>
       <w:lvlJc w:val="left"/>
@@ -1537,7 +1446,7 @@
     <w:lsdException w:name="Hashtag" w:semiHidden="1" w:unhideWhenUsed="1"/>
     <w:lsdException w:name="Unresolved Mention" w:semiHidden="1" w:unhideWhenUsed="1"/>
   </w:latentStyles>
-  <w:style w:type="paragraph" w:default="1" w:styleId="Standard">
+  <w:style w:type="paragraph" w:default="1" w:styleId="Normal">
     <w:name w:val="Normal"/>
     <w:qFormat/>
     <w:pPr>
@@ -1547,10 +1456,10 @@
       <w:sz w:val="22"/>
     </w:rPr>
   </w:style>
-  <w:style w:type="paragraph" w:styleId="berschrift1">
+  <w:style w:type="paragraph" w:styleId="Heading1">
     <w:name w:val="heading 1"/>
-    <w:basedOn w:val="Standard"/>
-    <w:next w:val="Standard"/>
+    <w:basedOn w:val="Normal"/>
+    <w:next w:val="Normal"/>
     <w:uiPriority w:val="9"/>
     <w:qFormat/>
     <w:rsid w:val="00AE778F"/>
@@ -1567,10 +1476,10 @@
       <w:szCs w:val="32"/>
     </w:rPr>
   </w:style>
-  <w:style w:type="paragraph" w:styleId="berschrift2">
+  <w:style w:type="paragraph" w:styleId="Heading2">
     <w:name w:val="heading 2"/>
     <w:basedOn w:val="Heading"/>
-    <w:next w:val="Textkrper"/>
+    <w:next w:val="BodyText"/>
     <w:qFormat/>
     <w:pPr>
       <w:numPr>
@@ -1587,13 +1496,13 @@
       <w:szCs w:val="32"/>
     </w:rPr>
   </w:style>
-  <w:style w:type="character" w:default="1" w:styleId="Absatz-Standardschriftart">
+  <w:style w:type="character" w:default="1" w:styleId="DefaultParagraphFont">
     <w:name w:val="Default Paragraph Font"/>
     <w:uiPriority w:val="1"/>
     <w:semiHidden/>
     <w:unhideWhenUsed/>
   </w:style>
-  <w:style w:type="table" w:default="1" w:styleId="NormaleTabelle">
+  <w:style w:type="table" w:default="1" w:styleId="TableNormal">
     <w:name w:val="Normal Table"/>
     <w:uiPriority w:val="99"/>
     <w:semiHidden/>
@@ -1608,31 +1517,31 @@
       </w:tblCellMar>
     </w:tblPr>
   </w:style>
-  <w:style w:type="numbering" w:default="1" w:styleId="KeineListe">
+  <w:style w:type="numbering" w:default="1" w:styleId="NoList">
     <w:name w:val="No List"/>
     <w:uiPriority w:val="99"/>
     <w:semiHidden/>
     <w:unhideWhenUsed/>
   </w:style>
-  <w:style w:type="character" w:customStyle="1" w:styleId="KopfzeileZchn">
-    <w:name w:val="Kopfzeile Zchn"/>
-    <w:basedOn w:val="Absatz-Standardschriftart"/>
-    <w:link w:val="Kopfzeile"/>
+  <w:style w:type="character" w:customStyle="1" w:styleId="HeaderChar">
+    <w:name w:val="Header Char"/>
+    <w:basedOn w:val="DefaultParagraphFont"/>
+    <w:link w:val="Header"/>
     <w:uiPriority w:val="99"/>
     <w:qFormat/>
     <w:rsid w:val="00AE778F"/>
   </w:style>
-  <w:style w:type="character" w:customStyle="1" w:styleId="FuzeileZchn">
-    <w:name w:val="Fußzeile Zchn"/>
-    <w:basedOn w:val="Absatz-Standardschriftart"/>
-    <w:link w:val="Fuzeile"/>
+  <w:style w:type="character" w:customStyle="1" w:styleId="FooterChar">
+    <w:name w:val="Footer Char"/>
+    <w:basedOn w:val="DefaultParagraphFont"/>
+    <w:link w:val="Footer"/>
     <w:uiPriority w:val="99"/>
     <w:qFormat/>
     <w:rsid w:val="00AE778F"/>
   </w:style>
   <w:style w:type="character" w:customStyle="1" w:styleId="berschrift1Zchn">
     <w:name w:val="Überschrift 1 Zchn"/>
-    <w:basedOn w:val="Absatz-Standardschriftart"/>
+    <w:basedOn w:val="DefaultParagraphFont"/>
     <w:uiPriority w:val="9"/>
     <w:qFormat/>
     <w:rsid w:val="00AE778F"/>
@@ -1645,7 +1554,7 @@
   </w:style>
   <w:style w:type="character" w:customStyle="1" w:styleId="InternetLink">
     <w:name w:val="Internet Link"/>
-    <w:basedOn w:val="Absatz-Standardschriftart"/>
+    <w:basedOn w:val="DefaultParagraphFont"/>
     <w:uiPriority w:val="99"/>
     <w:unhideWhenUsed/>
     <w:rsid w:val="006F4F97"/>
@@ -1732,8 +1641,8 @@
   </w:style>
   <w:style w:type="paragraph" w:customStyle="1" w:styleId="Heading">
     <w:name w:val="Heading"/>
-    <w:basedOn w:val="Standard"/>
-    <w:next w:val="Textkrper"/>
+    <w:basedOn w:val="Normal"/>
+    <w:next w:val="BodyText"/>
     <w:qFormat/>
     <w:pPr>
       <w:keepNext/>
@@ -1745,23 +1654,23 @@
       <w:szCs w:val="28"/>
     </w:rPr>
   </w:style>
-  <w:style w:type="paragraph" w:styleId="Textkrper">
+  <w:style w:type="paragraph" w:styleId="BodyText">
     <w:name w:val="Body Text"/>
-    <w:basedOn w:val="Standard"/>
+    <w:basedOn w:val="Normal"/>
     <w:pPr>
       <w:spacing w:after="140" w:line="276" w:lineRule="auto"/>
     </w:pPr>
   </w:style>
-  <w:style w:type="paragraph" w:styleId="Liste">
+  <w:style w:type="paragraph" w:styleId="List">
     <w:name w:val="List"/>
-    <w:basedOn w:val="Textkrper"/>
+    <w:basedOn w:val="BodyText"/>
     <w:rPr>
       <w:rFonts w:cs="Arial Unicode MS"/>
     </w:rPr>
   </w:style>
-  <w:style w:type="paragraph" w:styleId="Beschriftung">
+  <w:style w:type="paragraph" w:styleId="Caption">
     <w:name w:val="caption"/>
-    <w:basedOn w:val="Standard"/>
+    <w:basedOn w:val="Normal"/>
     <w:qFormat/>
     <w:pPr>
       <w:suppressLineNumbers/>
@@ -1777,7 +1686,7 @@
   </w:style>
   <w:style w:type="paragraph" w:customStyle="1" w:styleId="Index">
     <w:name w:val="Index"/>
-    <w:basedOn w:val="Standard"/>
+    <w:basedOn w:val="Normal"/>
     <w:qFormat/>
     <w:pPr>
       <w:suppressLineNumbers/>
@@ -1786,10 +1695,10 @@
       <w:rFonts w:cs="Arial Unicode MS"/>
     </w:rPr>
   </w:style>
-  <w:style w:type="paragraph" w:styleId="Kopfzeile">
+  <w:style w:type="paragraph" w:styleId="Header">
     <w:name w:val="header"/>
-    <w:basedOn w:val="Standard"/>
-    <w:link w:val="KopfzeileZchn"/>
+    <w:basedOn w:val="Normal"/>
+    <w:link w:val="HeaderChar"/>
     <w:uiPriority w:val="99"/>
     <w:unhideWhenUsed/>
     <w:rsid w:val="00AE778F"/>
@@ -1801,10 +1710,10 @@
       <w:spacing w:after="0" w:line="240" w:lineRule="auto"/>
     </w:pPr>
   </w:style>
-  <w:style w:type="paragraph" w:styleId="Fuzeile">
+  <w:style w:type="paragraph" w:styleId="Footer">
     <w:name w:val="footer"/>
-    <w:basedOn w:val="Standard"/>
-    <w:link w:val="FuzeileZchn"/>
+    <w:basedOn w:val="Normal"/>
+    <w:link w:val="FooterChar"/>
     <w:uiPriority w:val="99"/>
     <w:unhideWhenUsed/>
     <w:rsid w:val="00AE778F"/>
@@ -1816,19 +1725,19 @@
       <w:spacing w:after="0" w:line="240" w:lineRule="auto"/>
     </w:pPr>
   </w:style>
-  <w:style w:type="paragraph" w:styleId="Inhaltsverzeichnisberschrift">
+  <w:style w:type="paragraph" w:styleId="TOCHeading">
     <w:name w:val="TOC Heading"/>
-    <w:basedOn w:val="berschrift1"/>
-    <w:next w:val="Standard"/>
+    <w:basedOn w:val="Heading1"/>
+    <w:next w:val="Normal"/>
     <w:uiPriority w:val="39"/>
     <w:unhideWhenUsed/>
     <w:qFormat/>
     <w:rsid w:val="00AE778F"/>
   </w:style>
-  <w:style w:type="paragraph" w:styleId="Verzeichnis1">
+  <w:style w:type="paragraph" w:styleId="TOC1">
     <w:name w:val="toc 1"/>
-    <w:basedOn w:val="Standard"/>
-    <w:next w:val="Standard"/>
+    <w:basedOn w:val="Normal"/>
+    <w:next w:val="Normal"/>
     <w:autoRedefine/>
     <w:uiPriority w:val="39"/>
     <w:unhideWhenUsed/>
@@ -1837,7 +1746,7 @@
       <w:spacing w:after="100"/>
     </w:pPr>
   </w:style>
-  <w:style w:type="paragraph" w:styleId="Verzeichnis2">
+  <w:style w:type="paragraph" w:styleId="TOC2">
     <w:name w:val="toc 2"/>
     <w:basedOn w:val="Index"/>
     <w:pPr>
@@ -2150,7 +2059,7 @@
 </file>
 
 <file path=customXml/itemProps1.xml><?xml version="1.0" encoding="utf-8"?>
-<ds:datastoreItem xmlns:ds="http://schemas.openxmlformats.org/officeDocument/2006/customXml" ds:itemID="{57BEB80A-AB39-4F9C-A3B2-2DFDF78689A3}">
+<ds:datastoreItem xmlns:ds="http://schemas.openxmlformats.org/officeDocument/2006/customXml" ds:itemID="{CB2B1B67-90CB-AF4A-95D8-74A40A2A2EF7}">
   <ds:schemaRefs>
     <ds:schemaRef ds:uri="http://schemas.openxmlformats.org/officeDocument/2006/bibliography"/>
   </ds:schemaRefs>

</xml_diff>

<commit_message>
Update der Dokumentation und ergänzung der Aufgabenstellung
</commit_message>
<xml_diff>
--- a/Dokumentation/DokumentationIPERKA.docx
+++ b/Dokumentation/DokumentationIPERKA.docx
@@ -448,6 +448,9 @@
     <w:p>
       <w:pPr>
         <w:pStyle w:val="Heading2"/>
+        <w:rPr>
+          <w:rFonts w:hint="eastAsia"/>
+        </w:rPr>
       </w:pPr>
       <w:bookmarkStart w:id="2" w:name="__RefHeading___Toc123_1224399101"/>
       <w:bookmarkEnd w:id="2"/>
@@ -487,7 +490,49 @@
           <w:sz w:val="28"/>
           <w:szCs w:val="28"/>
         </w:rPr>
-        <w:t xml:space="preserve"> Die Spiele sollen nach den Vorgaben in der User-Stories der einzelnen Spiele implementiert werden. Diese sind im Ordner: User-Stories zufinden.</w:t>
+        <w:t xml:space="preserve"> Die Spiele sollen nach den Vorgaben in der User-Stories der einzelnen Spiele implementiert werden. Diese sind im Ordner: User-Stories </w:t>
+      </w:r>
+      <w:r>
+        <w:rPr>
+          <w:sz w:val="28"/>
+          <w:szCs w:val="28"/>
+        </w:rPr>
+        <w:t>zu finden</w:t>
+      </w:r>
+      <w:r>
+        <w:rPr>
+          <w:sz w:val="28"/>
+          <w:szCs w:val="28"/>
+        </w:rPr>
+        <w:t>.</w:t>
+      </w:r>
+      <w:r>
+        <w:rPr>
+          <w:sz w:val="28"/>
+          <w:szCs w:val="28"/>
+        </w:rPr>
+        <w:t xml:space="preserve"> Die Spezifikationen sowie die Aufgabenstellung der </w:t>
+      </w:r>
+      <w:r>
+        <w:rPr>
+          <w:sz w:val="28"/>
+          <w:szCs w:val="28"/>
+        </w:rPr>
+        <w:t>einzelnen</w:t>
+      </w:r>
+      <w:r>
+        <w:rPr>
+          <w:sz w:val="28"/>
+          <w:szCs w:val="28"/>
+        </w:rPr>
+        <w:t xml:space="preserve"> Spiele ist aus den jeweiligen </w:t>
+      </w:r>
+      <w:r>
+        <w:rPr>
+          <w:sz w:val="28"/>
+          <w:szCs w:val="28"/>
+        </w:rPr>
+        <w:t>Stories herauszulesen.</w:t>
       </w:r>
       <w:bookmarkStart w:id="3" w:name="_GoBack"/>
       <w:bookmarkEnd w:id="3"/>
@@ -514,7 +559,16 @@
           <w:sz w:val="28"/>
           <w:szCs w:val="28"/>
         </w:rPr>
-        <w:t>Gewählte Spieler der Schüler:</w:t>
+        <w:t>Gewählte Spiele</w:t>
+      </w:r>
+      <w:r>
+        <w:rPr>
+          <w:b/>
+          <w:bCs/>
+          <w:sz w:val="28"/>
+          <w:szCs w:val="28"/>
+        </w:rPr>
+        <w:t xml:space="preserve"> der Schüler:</w:t>
       </w:r>
     </w:p>
     <w:p>
@@ -2059,7 +2113,7 @@
 </file>
 
 <file path=customXml/itemProps1.xml><?xml version="1.0" encoding="utf-8"?>
-<ds:datastoreItem xmlns:ds="http://schemas.openxmlformats.org/officeDocument/2006/customXml" ds:itemID="{CB2B1B67-90CB-AF4A-95D8-74A40A2A2EF7}">
+<ds:datastoreItem xmlns:ds="http://schemas.openxmlformats.org/officeDocument/2006/customXml" ds:itemID="{B4513D00-DA1F-A845-A137-59E53B5AAADB}">
   <ds:schemaRefs>
     <ds:schemaRef ds:uri="http://schemas.openxmlformats.org/officeDocument/2006/bibliography"/>
   </ds:schemaRefs>

</xml_diff>